<commit_message>
Implemented Properties: FallSpeed and WalkSpeed.
</commit_message>
<xml_diff>
--- a/SimpleGame/SimpleGame/Documentation/Manual_GameDesigner.docx
+++ b/SimpleGame/SimpleGame/Documentation/Manual_GameDesigner.docx
@@ -6,13 +6,8 @@
       <w:pPr>
         <w:pStyle w:val="berschrift1"/>
       </w:pPr>
-      <w:proofErr w:type="spellStart"/>
-      <w:r>
-        <w:t>Map</w:t>
-      </w:r>
-      <w:proofErr w:type="spellEnd"/>
-      <w:r>
-        <w:t xml:space="preserve"> (Spielfeld)</w:t>
+      <w:r>
+        <w:t>Map (Spielfeld)</w:t>
       </w:r>
     </w:p>
     <w:p/>
@@ -25,13 +20,8 @@
       </w:r>
     </w:p>
     <w:p>
-      <w:proofErr w:type="spellStart"/>
-      <w:r>
-        <w:t>Tbd</w:t>
-      </w:r>
-      <w:proofErr w:type="spellEnd"/>
-      <w:r>
-        <w:t>:</w:t>
+      <w:r>
+        <w:t>Tbd:</w:t>
       </w:r>
     </w:p>
     <w:p/>
@@ -45,8 +35,6 @@
       <w:r>
         <w:t>Der Map-Wizard</w:t>
       </w:r>
-      <w:bookmarkStart w:id="0" w:name="_GoBack"/>
-      <w:bookmarkEnd w:id="0"/>
     </w:p>
     <w:p/>
     <w:p>
@@ -105,15 +93,7 @@
         <w:pStyle w:val="berschrift4"/>
       </w:pPr>
       <w:r>
-        <w:t xml:space="preserve">Die </w:t>
-      </w:r>
-      <w:proofErr w:type="spellStart"/>
-      <w:r>
-        <w:t>Map</w:t>
-      </w:r>
-      <w:proofErr w:type="spellEnd"/>
-      <w:r>
-        <w:t>-Ebene</w:t>
+        <w:t>Die Map-Ebene</w:t>
       </w:r>
     </w:p>
     <w:p>
@@ -127,15 +107,7 @@
         <w:pStyle w:val="berschrift4"/>
       </w:pPr>
       <w:r>
-        <w:t xml:space="preserve">Die </w:t>
-      </w:r>
-      <w:proofErr w:type="spellStart"/>
-      <w:r>
-        <w:t>BackgroundMap</w:t>
-      </w:r>
-      <w:proofErr w:type="spellEnd"/>
-      <w:r>
-        <w:t>-Ebene</w:t>
+        <w:t>Die BackgroundMap-Ebene</w:t>
       </w:r>
     </w:p>
     <w:p>
@@ -176,13 +148,8 @@
       <w:pPr>
         <w:pStyle w:val="berschrift4"/>
       </w:pPr>
-      <w:proofErr w:type="spellStart"/>
-      <w:r>
-        <w:t>Tilesets</w:t>
-      </w:r>
-      <w:proofErr w:type="spellEnd"/>
-      <w:r>
-        <w:t xml:space="preserve"> (Fliesen-Set)</w:t>
+      <w:r>
+        <w:t>Tilesets (Fliesen-Set)</w:t>
       </w:r>
     </w:p>
     <w:p>
@@ -209,11 +176,9 @@
       </w:r>
     </w:p>
     <w:p>
-      <w:proofErr w:type="spellStart"/>
       <w:r>
         <w:t>Tbd</w:t>
       </w:r>
-      <w:proofErr w:type="spellEnd"/>
     </w:p>
     <w:p/>
     <w:p>
@@ -241,26 +206,10 @@
     </w:p>
     <w:p>
       <w:r>
-        <w:t xml:space="preserve">Sprite-Eigenschaften können über </w:t>
-      </w:r>
-      <w:proofErr w:type="spellStart"/>
-      <w:r>
-        <w:t>Tiled</w:t>
-      </w:r>
-      <w:proofErr w:type="spellEnd"/>
-      <w:r>
-        <w:t xml:space="preserve"> direkt als Eigenschaften </w:t>
-      </w:r>
-      <w:r>
-        <w:t xml:space="preserve">von Sprite-Objekten zugeordnet werden. Hierzu markiert man das gewünschte </w:t>
-      </w:r>
-      <w:proofErr w:type="spellStart"/>
-      <w:r>
-        <w:t>Object</w:t>
-      </w:r>
-      <w:proofErr w:type="spellEnd"/>
-      <w:r>
-        <w:t xml:space="preserve"> auf dem Objekt-Layer „Sprites“</w:t>
+        <w:t xml:space="preserve">Sprite-Eigenschaften können über Tiled direkt als Eigenschaften </w:t>
+      </w:r>
+      <w:r>
+        <w:t>von Sprite-Objekten zugeordnet werden. Hierzu markiert man das gewünschte Object auf dem Objekt-Layer „Sprites“</w:t>
       </w:r>
     </w:p>
     <w:p>
@@ -307,133 +256,169 @@
       </w:r>
     </w:p>
     <w:p/>
-    <w:p>
-      <w:r>
-        <w:t xml:space="preserve">Alternativ kann man das Sprite auch direkt auf der </w:t>
-      </w:r>
-      <w:proofErr w:type="spellStart"/>
-      <w:r>
-        <w:t>Map</w:t>
-      </w:r>
-      <w:proofErr w:type="spellEnd"/>
-      <w:r>
-        <w:t xml:space="preserve"> markieren, dazu muss man den Sprite-</w:t>
-      </w:r>
-      <w:proofErr w:type="spellStart"/>
-      <w:r>
-        <w:t>Objektlayer</w:t>
-      </w:r>
-      <w:proofErr w:type="spellEnd"/>
-      <w:r>
-        <w:t xml:space="preserve"> markiert haben und klickt auf den Befehl „Objekt auswählen“:</w:t>
-      </w:r>
-    </w:p>
-    <w:p>
-      <w:r>
-        <w:rPr>
-          <w:noProof/>
-          <w:lang w:eastAsia="de-DE"/>
-        </w:rPr>
-        <w:drawing>
-          <wp:inline distT="0" distB="0" distL="0" distR="0" wp14:anchorId="52C00C35" wp14:editId="4FCDFEDC">
-            <wp:extent cx="2540000" cy="618119"/>
-            <wp:effectExtent l="0" t="0" r="0" b="0"/>
-            <wp:docPr id="2" name="Grafik 2"/>
-            <wp:cNvGraphicFramePr>
-              <a:graphicFrameLocks xmlns:a="http://schemas.openxmlformats.org/drawingml/2006/main" noChangeAspect="1"/>
-            </wp:cNvGraphicFramePr>
-            <a:graphic xmlns:a="http://schemas.openxmlformats.org/drawingml/2006/main">
-              <a:graphicData uri="http://schemas.openxmlformats.org/drawingml/2006/picture">
-                <pic:pic xmlns:pic="http://schemas.openxmlformats.org/drawingml/2006/picture">
-                  <pic:nvPicPr>
-                    <pic:cNvPr id="1" name=""/>
-                    <pic:cNvPicPr/>
-                  </pic:nvPicPr>
-                  <pic:blipFill>
-                    <a:blip r:embed="rId5"/>
-                    <a:stretch>
-                      <a:fillRect/>
-                    </a:stretch>
-                  </pic:blipFill>
-                  <pic:spPr>
-                    <a:xfrm>
-                      <a:off x="0" y="0"/>
-                      <a:ext cx="2639626" cy="642363"/>
-                    </a:xfrm>
-                    <a:prstGeom prst="rect">
-                      <a:avLst/>
-                    </a:prstGeom>
-                  </pic:spPr>
-                </pic:pic>
-              </a:graphicData>
-            </a:graphic>
-          </wp:inline>
-        </w:drawing>
-      </w:r>
-    </w:p>
-    <w:p>
-      <w:r>
-        <w:t xml:space="preserve">Nun kann man das Sprite mit der Maus direkt auf der </w:t>
-      </w:r>
-      <w:proofErr w:type="spellStart"/>
-      <w:r>
-        <w:t>Map</w:t>
-      </w:r>
-      <w:proofErr w:type="spellEnd"/>
-      <w:r>
-        <w:t xml:space="preserve"> auswählen:</w:t>
-      </w:r>
-    </w:p>
-    <w:p/>
-    <w:p>
-      <w:r>
-        <w:rPr>
-          <w:noProof/>
-          <w:lang w:eastAsia="de-DE"/>
-        </w:rPr>
-        <w:lastRenderedPageBreak/>
-        <w:drawing>
-          <wp:inline distT="0" distB="0" distL="0" distR="0" wp14:anchorId="132C1C38" wp14:editId="63CC6EB2">
-            <wp:extent cx="2133600" cy="1647205"/>
-            <wp:effectExtent l="0" t="0" r="0" b="0"/>
-            <wp:docPr id="3" name="Grafik 3"/>
-            <wp:cNvGraphicFramePr>
-              <a:graphicFrameLocks xmlns:a="http://schemas.openxmlformats.org/drawingml/2006/main" noChangeAspect="1"/>
-            </wp:cNvGraphicFramePr>
-            <a:graphic xmlns:a="http://schemas.openxmlformats.org/drawingml/2006/main">
-              <a:graphicData uri="http://schemas.openxmlformats.org/drawingml/2006/picture">
-                <pic:pic xmlns:pic="http://schemas.openxmlformats.org/drawingml/2006/picture">
-                  <pic:nvPicPr>
-                    <pic:cNvPr id="1" name=""/>
-                    <pic:cNvPicPr/>
-                  </pic:nvPicPr>
-                  <pic:blipFill>
-                    <a:blip r:embed="rId6"/>
-                    <a:stretch>
-                      <a:fillRect/>
-                    </a:stretch>
-                  </pic:blipFill>
-                  <pic:spPr>
-                    <a:xfrm>
-                      <a:off x="0" y="0"/>
-                      <a:ext cx="2165297" cy="1671676"/>
-                    </a:xfrm>
-                    <a:prstGeom prst="rect">
-                      <a:avLst/>
-                    </a:prstGeom>
-                  </pic:spPr>
-                </pic:pic>
-              </a:graphicData>
-            </a:graphic>
-          </wp:inline>
-        </w:drawing>
-      </w:r>
-    </w:p>
-    <w:p/>
     <w:tbl>
       <w:tblPr>
         <w:tblStyle w:val="Tabellenraster"/>
         <w:tblW w:w="0" w:type="auto"/>
+        <w:tblBorders>
+          <w:top w:val="none" w:sz="0" w:space="0" w:color="auto"/>
+          <w:left w:val="none" w:sz="0" w:space="0" w:color="auto"/>
+          <w:bottom w:val="none" w:sz="0" w:space="0" w:color="auto"/>
+          <w:right w:val="none" w:sz="0" w:space="0" w:color="auto"/>
+          <w:insideH w:val="none" w:sz="0" w:space="0" w:color="auto"/>
+          <w:insideV w:val="none" w:sz="0" w:space="0" w:color="auto"/>
+        </w:tblBorders>
+        <w:tblLook w:val="04A0" w:firstRow="1" w:lastRow="0" w:firstColumn="1" w:lastColumn="0" w:noHBand="0" w:noVBand="1"/>
+      </w:tblPr>
+      <w:tblGrid>
+        <w:gridCol w:w="4531"/>
+        <w:gridCol w:w="4531"/>
+      </w:tblGrid>
+      <w:tr>
+        <w:tc>
+          <w:tcPr>
+            <w:tcW w:w="4531" w:type="dxa"/>
+          </w:tcPr>
+          <w:p>
+            <w:r>
+              <w:rPr>
+                <w:noProof/>
+                <w:lang w:eastAsia="de-DE"/>
+              </w:rPr>
+              <w:drawing>
+                <wp:inline distT="0" distB="0" distL="0" distR="0" wp14:anchorId="47275E6B" wp14:editId="4C5DFB26">
+                  <wp:extent cx="2540000" cy="618119"/>
+                  <wp:effectExtent l="0" t="0" r="0" b="0"/>
+                  <wp:docPr id="2" name="Grafik 2"/>
+                  <wp:cNvGraphicFramePr>
+                    <a:graphicFrameLocks xmlns:a="http://schemas.openxmlformats.org/drawingml/2006/main" noChangeAspect="1"/>
+                  </wp:cNvGraphicFramePr>
+                  <a:graphic xmlns:a="http://schemas.openxmlformats.org/drawingml/2006/main">
+                    <a:graphicData uri="http://schemas.openxmlformats.org/drawingml/2006/picture">
+                      <pic:pic xmlns:pic="http://schemas.openxmlformats.org/drawingml/2006/picture">
+                        <pic:nvPicPr>
+                          <pic:cNvPr id="1" name=""/>
+                          <pic:cNvPicPr/>
+                        </pic:nvPicPr>
+                        <pic:blipFill>
+                          <a:blip r:embed="rId5"/>
+                          <a:stretch>
+                            <a:fillRect/>
+                          </a:stretch>
+                        </pic:blipFill>
+                        <pic:spPr>
+                          <a:xfrm>
+                            <a:off x="0" y="0"/>
+                            <a:ext cx="2639626" cy="642363"/>
+                          </a:xfrm>
+                          <a:prstGeom prst="rect">
+                            <a:avLst/>
+                          </a:prstGeom>
+                        </pic:spPr>
+                      </pic:pic>
+                    </a:graphicData>
+                  </a:graphic>
+                </wp:inline>
+              </w:drawing>
+            </w:r>
+          </w:p>
+        </w:tc>
+        <w:tc>
+          <w:tcPr>
+            <w:tcW w:w="4531" w:type="dxa"/>
+          </w:tcPr>
+          <w:p>
+            <w:r>
+              <w:t>Alternativ kann man das Sprite auch direkt auf der Map markieren, dazu muss man den Sprite-Objektlayer markiert haben und klickt auf den Befehl „Objekt auswählen“:</w:t>
+            </w:r>
+          </w:p>
+          <w:p/>
+        </w:tc>
+      </w:tr>
+      <w:tr>
+        <w:tc>
+          <w:tcPr>
+            <w:tcW w:w="4531" w:type="dxa"/>
+          </w:tcPr>
+          <w:p>
+            <w:pPr>
+              <w:rPr>
+                <w:noProof/>
+                <w:lang w:eastAsia="de-DE"/>
+              </w:rPr>
+            </w:pPr>
+            <w:r>
+              <w:rPr>
+                <w:noProof/>
+                <w:lang w:eastAsia="de-DE"/>
+              </w:rPr>
+              <w:drawing>
+                <wp:inline distT="0" distB="0" distL="0" distR="0" wp14:anchorId="1141CB42" wp14:editId="241F557B">
+                  <wp:extent cx="2133600" cy="1647205"/>
+                  <wp:effectExtent l="0" t="0" r="0" b="0"/>
+                  <wp:docPr id="3" name="Grafik 3"/>
+                  <wp:cNvGraphicFramePr>
+                    <a:graphicFrameLocks xmlns:a="http://schemas.openxmlformats.org/drawingml/2006/main" noChangeAspect="1"/>
+                  </wp:cNvGraphicFramePr>
+                  <a:graphic xmlns:a="http://schemas.openxmlformats.org/drawingml/2006/main">
+                    <a:graphicData uri="http://schemas.openxmlformats.org/drawingml/2006/picture">
+                      <pic:pic xmlns:pic="http://schemas.openxmlformats.org/drawingml/2006/picture">
+                        <pic:nvPicPr>
+                          <pic:cNvPr id="1" name=""/>
+                          <pic:cNvPicPr/>
+                        </pic:nvPicPr>
+                        <pic:blipFill>
+                          <a:blip r:embed="rId6"/>
+                          <a:stretch>
+                            <a:fillRect/>
+                          </a:stretch>
+                        </pic:blipFill>
+                        <pic:spPr>
+                          <a:xfrm>
+                            <a:off x="0" y="0"/>
+                            <a:ext cx="2165297" cy="1671676"/>
+                          </a:xfrm>
+                          <a:prstGeom prst="rect">
+                            <a:avLst/>
+                          </a:prstGeom>
+                        </pic:spPr>
+                      </pic:pic>
+                    </a:graphicData>
+                  </a:graphic>
+                </wp:inline>
+              </w:drawing>
+            </w:r>
+          </w:p>
+        </w:tc>
+        <w:tc>
+          <w:tcPr>
+            <w:tcW w:w="4531" w:type="dxa"/>
+          </w:tcPr>
+          <w:p>
+            <w:r>
+              <w:t>Nun kann man das Sprite mit der Maus direkt auf der Map auswählen:</w:t>
+            </w:r>
+          </w:p>
+          <w:p/>
+        </w:tc>
+      </w:tr>
+    </w:tbl>
+    <w:p/>
+    <w:p/>
+    <w:p/>
+    <w:p/>
+    <w:tbl>
+      <w:tblPr>
+        <w:tblStyle w:val="Tabellenraster"/>
+        <w:tblW w:w="0" w:type="auto"/>
+        <w:tblBorders>
+          <w:top w:val="none" w:sz="0" w:space="0" w:color="auto"/>
+          <w:left w:val="none" w:sz="0" w:space="0" w:color="auto"/>
+          <w:bottom w:val="none" w:sz="0" w:space="0" w:color="auto"/>
+          <w:right w:val="none" w:sz="0" w:space="0" w:color="auto"/>
+          <w:insideH w:val="none" w:sz="0" w:space="0" w:color="auto"/>
+          <w:insideV w:val="none" w:sz="0" w:space="0" w:color="auto"/>
+        </w:tblBorders>
         <w:tblLook w:val="04A0" w:firstRow="1" w:lastRow="0" w:firstColumn="1" w:lastColumn="0" w:noHBand="0" w:noVBand="1"/>
       </w:tblPr>
       <w:tblGrid>
@@ -517,9 +502,23 @@
     <w:p/>
     <w:p>
       <w:pPr>
+        <w:rPr>
+          <w:rFonts w:asciiTheme="majorHAnsi" w:eastAsiaTheme="majorEastAsia" w:hAnsiTheme="majorHAnsi" w:cstheme="majorBidi"/>
+          <w:color w:val="2E74B5" w:themeColor="accent1" w:themeShade="BF"/>
+          <w:sz w:val="26"/>
+          <w:szCs w:val="26"/>
+        </w:rPr>
+      </w:pPr>
+      <w:r>
+        <w:br w:type="page"/>
+      </w:r>
+    </w:p>
+    <w:p>
+      <w:pPr>
         <w:pStyle w:val="berschrift2"/>
       </w:pPr>
       <w:r>
+        <w:lastRenderedPageBreak/>
         <w:t>Eigenschaften von Objekten auf dem Sprite-Layer</w:t>
       </w:r>
     </w:p>
@@ -594,44 +593,12 @@
           </w:tcPr>
           <w:p>
             <w:r>
-              <w:t xml:space="preserve">Name einer Klasse, die unter </w:t>
-            </w:r>
-            <w:proofErr w:type="spellStart"/>
-            <w:r>
-              <w:t>Src</w:t>
-            </w:r>
-            <w:proofErr w:type="spellEnd"/>
-            <w:r>
-              <w:t>\Sprites definiert wurde.</w:t>
-            </w:r>
-          </w:p>
-          <w:p>
-            <w:r>
-              <w:t xml:space="preserve">Beispiel: </w:t>
-            </w:r>
-            <w:proofErr w:type="spellStart"/>
-            <w:r>
-              <w:t>GenericSprite</w:t>
-            </w:r>
-            <w:proofErr w:type="spellEnd"/>
-            <w:r>
-              <w:t xml:space="preserve">, </w:t>
-            </w:r>
-            <w:proofErr w:type="spellStart"/>
-            <w:r>
-              <w:t>HeartSprite</w:t>
-            </w:r>
-            <w:proofErr w:type="spellEnd"/>
-            <w:r>
-              <w:t xml:space="preserve">, </w:t>
-            </w:r>
-            <w:proofErr w:type="spellStart"/>
-            <w:r>
-              <w:t>CoinSprite</w:t>
-            </w:r>
-            <w:proofErr w:type="spellEnd"/>
-            <w:r>
-              <w:t>, etc. Siehe hierzu Erzeugen einer neuen Sprite-Klasse</w:t>
+              <w:t>Name einer Klasse, die unter Src\Sprites definiert wurde.</w:t>
+            </w:r>
+          </w:p>
+          <w:p>
+            <w:r>
+              <w:t>Beispiel: GenericSprite, HeartSprite, CoinSprite, etc. Siehe hierzu Erzeugen einer neuen Sprite-Klasse</w:t>
             </w:r>
           </w:p>
         </w:tc>
@@ -653,21 +620,8 @@
           </w:tcPr>
           <w:p>
             <w:r>
-              <w:t xml:space="preserve">X-Position </w:t>
-            </w:r>
-            <w:proofErr w:type="gramStart"/>
-            <w:r>
-              <w:t>des Sprite</w:t>
-            </w:r>
-            <w:proofErr w:type="gramEnd"/>
-            <w:r>
-              <w:t xml:space="preserve"> auf der </w:t>
-            </w:r>
-            <w:proofErr w:type="spellStart"/>
-            <w:r>
-              <w:t>Map</w:t>
-            </w:r>
-            <w:proofErr w:type="spellEnd"/>
+              <w:t>X-Position des Sprite auf der Map</w:t>
+            </w:r>
           </w:p>
         </w:tc>
       </w:tr>
@@ -688,21 +642,8 @@
           </w:tcPr>
           <w:p>
             <w:r>
-              <w:t xml:space="preserve">Y-Position </w:t>
-            </w:r>
-            <w:proofErr w:type="gramStart"/>
-            <w:r>
-              <w:t>des Sprite</w:t>
-            </w:r>
-            <w:proofErr w:type="gramEnd"/>
-            <w:r>
-              <w:t xml:space="preserve"> auf der </w:t>
-            </w:r>
-            <w:proofErr w:type="spellStart"/>
-            <w:r>
-              <w:t>Map</w:t>
-            </w:r>
-            <w:proofErr w:type="spellEnd"/>
+              <w:t>Y-Position des Sprite auf der Map</w:t>
+            </w:r>
           </w:p>
         </w:tc>
       </w:tr>
@@ -759,52 +700,24 @@
             <w:tcW w:w="4531" w:type="dxa"/>
           </w:tcPr>
           <w:p>
-            <w:proofErr w:type="spellStart"/>
             <w:r>
               <w:t>AssetName</w:t>
             </w:r>
-            <w:proofErr w:type="spellEnd"/>
-          </w:p>
-        </w:tc>
-        <w:tc>
-          <w:tcPr>
-            <w:tcW w:w="4531" w:type="dxa"/>
-          </w:tcPr>
-          <w:p>
-            <w:r>
-              <w:t>Name des Pfades, wo die Image-</w:t>
-            </w:r>
-            <w:proofErr w:type="spellStart"/>
-            <w:r>
-              <w:t>Resourcen</w:t>
-            </w:r>
-            <w:proofErr w:type="spellEnd"/>
-            <w:r>
-              <w:t xml:space="preserve"> </w:t>
-            </w:r>
-            <w:proofErr w:type="gramStart"/>
-            <w:r>
-              <w:t>des Sprite</w:t>
-            </w:r>
-            <w:proofErr w:type="gramEnd"/>
-            <w:r>
-              <w:t xml:space="preserve"> liegen. Beispiel:</w:t>
-            </w:r>
-          </w:p>
-          <w:p>
-            <w:proofErr w:type="spellStart"/>
-            <w:r>
-              <w:t>AssetName</w:t>
-            </w:r>
-            <w:proofErr w:type="spellEnd"/>
-            <w:r>
-              <w:t>=</w:t>
-            </w:r>
-            <w:proofErr w:type="spellStart"/>
-            <w:r>
-              <w:t>Coin</w:t>
-            </w:r>
-            <w:proofErr w:type="spellEnd"/>
+          </w:p>
+        </w:tc>
+        <w:tc>
+          <w:tcPr>
+            <w:tcW w:w="4531" w:type="dxa"/>
+          </w:tcPr>
+          <w:p>
+            <w:r>
+              <w:t>Name des Pfades, wo die Image-Resourcen des Sprite liegen. Beispiel:</w:t>
+            </w:r>
+          </w:p>
+          <w:p>
+            <w:r>
+              <w:t>AssetName=Coin</w:t>
+            </w:r>
           </w:p>
           <w:p>
             <w:r>
@@ -813,13 +726,8 @@
           </w:p>
           <w:p>
             <w:r>
-              <w:t>Assets\Sprites\</w:t>
-            </w:r>
-            <w:proofErr w:type="spellStart"/>
-            <w:r>
-              <w:t>Coin</w:t>
-            </w:r>
-            <w:proofErr w:type="spellEnd"/>
+              <w:t>Assets\Sprites\Coin</w:t>
+            </w:r>
           </w:p>
         </w:tc>
       </w:tr>
@@ -840,15 +748,7 @@
           </w:tcPr>
           <w:p>
             <w:r>
-              <w:t xml:space="preserve">Enthält eine Zahl. Wenn der Spieler </w:t>
-            </w:r>
-            <w:proofErr w:type="gramStart"/>
-            <w:r>
-              <w:t>dieses Sprite</w:t>
-            </w:r>
-            <w:proofErr w:type="gramEnd"/>
-            <w:r>
-              <w:t xml:space="preserve"> berührt, erhält er die hier definierte Punktzahl.</w:t>
+              <w:t>Enthält eine Zahl. Wenn der Spieler dieses Sprite berührt, erhält er die hier definierte Punktzahl.</w:t>
             </w:r>
           </w:p>
           <w:p>
@@ -879,43 +779,31 @@
             <w:tcW w:w="4531" w:type="dxa"/>
           </w:tcPr>
           <w:p>
-            <w:proofErr w:type="spellStart"/>
             <w:r>
               <w:t>Energy</w:t>
             </w:r>
-            <w:proofErr w:type="spellEnd"/>
-          </w:p>
-        </w:tc>
-        <w:tc>
-          <w:tcPr>
-            <w:tcW w:w="4531" w:type="dxa"/>
-          </w:tcPr>
-          <w:p>
-            <w:r>
-              <w:t xml:space="preserve">Enthält eine Zahl. Wenn der Spieler </w:t>
-            </w:r>
-            <w:proofErr w:type="gramStart"/>
-            <w:r>
-              <w:t>dieses Sprite</w:t>
-            </w:r>
-            <w:proofErr w:type="gramEnd"/>
-            <w:r>
-              <w:t xml:space="preserve"> berührt wird ihm Energie hinzugefügt, oder abgezogen.</w:t>
-            </w:r>
-          </w:p>
-        </w:tc>
-      </w:tr>
-      <w:tr>
-        <w:tc>
-          <w:tcPr>
-            <w:tcW w:w="4531" w:type="dxa"/>
-          </w:tcPr>
-          <w:p>
-            <w:proofErr w:type="spellStart"/>
+          </w:p>
+        </w:tc>
+        <w:tc>
+          <w:tcPr>
+            <w:tcW w:w="4531" w:type="dxa"/>
+          </w:tcPr>
+          <w:p>
+            <w:r>
+              <w:t>Enthält eine Zahl. Wenn der Spieler dieses Sprite berührt wird ihm Energie hinzugefügt, oder abgezogen.</w:t>
+            </w:r>
+          </w:p>
+        </w:tc>
+      </w:tr>
+      <w:tr>
+        <w:tc>
+          <w:tcPr>
+            <w:tcW w:w="4531" w:type="dxa"/>
+          </w:tcPr>
+          <w:p>
             <w:r>
               <w:t>KillSprite</w:t>
             </w:r>
-            <w:proofErr w:type="spellEnd"/>
           </w:p>
         </w:tc>
         <w:tc>
@@ -928,13 +816,8 @@
             </w:r>
           </w:p>
           <w:p>
-            <w:proofErr w:type="spellStart"/>
-            <w:r>
-              <w:t>KillSprite</w:t>
-            </w:r>
-            <w:proofErr w:type="spellEnd"/>
-            <w:r>
-              <w:t>=True</w:t>
+            <w:r>
+              <w:t>KillSprite=True</w:t>
             </w:r>
           </w:p>
           <w:p>
@@ -943,19 +826,9 @@
             </w:r>
           </w:p>
           <w:p>
-            <w:proofErr w:type="spellStart"/>
-            <w:r>
-              <w:t>KillSprite</w:t>
-            </w:r>
-            <w:proofErr w:type="spellEnd"/>
-            <w:r>
-              <w:t>=</w:t>
-            </w:r>
-            <w:proofErr w:type="spellStart"/>
-            <w:r>
-              <w:t>False</w:t>
-            </w:r>
-            <w:proofErr w:type="spellEnd"/>
+            <w:r>
+              <w:t>KillSprite=False</w:t>
+            </w:r>
           </w:p>
           <w:p>
             <w:r>
@@ -970,11 +843,9 @@
             <w:tcW w:w="4531" w:type="dxa"/>
           </w:tcPr>
           <w:p>
-            <w:proofErr w:type="spellStart"/>
             <w:r>
               <w:t>KillPlayer</w:t>
             </w:r>
-            <w:proofErr w:type="spellEnd"/>
           </w:p>
         </w:tc>
         <w:tc>
@@ -987,42 +858,19 @@
             </w:r>
           </w:p>
           <w:p>
-            <w:proofErr w:type="spellStart"/>
-            <w:r>
-              <w:t>KillPlayer</w:t>
-            </w:r>
-            <w:proofErr w:type="spellEnd"/>
-            <w:r>
-              <w:t>=True</w:t>
-            </w:r>
-          </w:p>
-          <w:p>
-            <w:r>
-              <w:t xml:space="preserve">Der Spieler stirbt, wenn er </w:t>
-            </w:r>
-            <w:proofErr w:type="gramStart"/>
-            <w:r>
-              <w:t>dieses Sprite</w:t>
-            </w:r>
-            <w:proofErr w:type="gramEnd"/>
-            <w:r>
-              <w:t xml:space="preserve"> berührt.</w:t>
-            </w:r>
-          </w:p>
-          <w:p>
-            <w:proofErr w:type="spellStart"/>
-            <w:r>
-              <w:t>KillPlayer</w:t>
-            </w:r>
-            <w:proofErr w:type="spellEnd"/>
-            <w:r>
-              <w:t>=</w:t>
-            </w:r>
-            <w:proofErr w:type="spellStart"/>
-            <w:r>
-              <w:t>False</w:t>
-            </w:r>
-            <w:proofErr w:type="spellEnd"/>
+            <w:r>
+              <w:t>KillPlayer=True</w:t>
+            </w:r>
+          </w:p>
+          <w:p>
+            <w:r>
+              <w:t>Der Spieler stirbt, wenn er dieses Sprite berührt.</w:t>
+            </w:r>
+          </w:p>
+          <w:p>
+            <w:r>
+              <w:t>KillPlayer=False</w:t>
+            </w:r>
           </w:p>
           <w:p>
             <w:r>
@@ -1048,15 +896,7 @@
           </w:tcPr>
           <w:p>
             <w:r>
-              <w:t xml:space="preserve">Es wird eine Sound-Datei abgespielt, falls der Spieler </w:t>
-            </w:r>
-            <w:proofErr w:type="gramStart"/>
-            <w:r>
-              <w:t>dieses Sprite</w:t>
-            </w:r>
-            <w:proofErr w:type="gramEnd"/>
-            <w:r>
-              <w:t xml:space="preserve"> berührt.</w:t>
+              <w:t>Es wird eine Sound-Datei abgespielt, falls der Spieler dieses Sprite berührt.</w:t>
             </w:r>
           </w:p>
           <w:p>
@@ -1071,6 +911,7 @@
           </w:p>
           <w:p>
             <w:r>
+              <w:lastRenderedPageBreak/>
               <w:t>Alle verfügbaren Sounddateien sind im Verzeichnis:</w:t>
             </w:r>
           </w:p>
@@ -1088,6 +929,7 @@
           </w:tcPr>
           <w:p>
             <w:r>
+              <w:lastRenderedPageBreak/>
               <w:t>Style</w:t>
             </w:r>
           </w:p>
@@ -1103,13 +945,8 @@
           </w:p>
           <w:p>
             <w:r>
-              <w:t>Style=</w:t>
-            </w:r>
-            <w:proofErr w:type="spellStart"/>
-            <w:r>
-              <w:t>CoinStyle</w:t>
-            </w:r>
-            <w:proofErr w:type="spellEnd"/>
+              <w:t>Style=CoinStyle</w:t>
+            </w:r>
           </w:p>
           <w:p>
             <w:r>
@@ -1122,19 +959,9 @@
             </w:r>
           </w:p>
           <w:p>
-            <w:proofErr w:type="spellStart"/>
-            <w:r>
-              <w:t>Src</w:t>
-            </w:r>
-            <w:proofErr w:type="spellEnd"/>
-            <w:r>
-              <w:t>/</w:t>
-            </w:r>
-            <w:proofErr w:type="spellStart"/>
-            <w:r>
-              <w:t>SpriteStyles</w:t>
-            </w:r>
-            <w:proofErr w:type="spellEnd"/>
+            <w:r>
+              <w:t>Src/SpriteStyles</w:t>
+            </w:r>
           </w:p>
           <w:p>
             <w:r>
@@ -1154,11 +981,9 @@
             <w:tcW w:w="4531" w:type="dxa"/>
           </w:tcPr>
           <w:p>
-            <w:proofErr w:type="spellStart"/>
             <w:r>
               <w:t>Intelligence</w:t>
             </w:r>
-            <w:proofErr w:type="spellEnd"/>
           </w:p>
         </w:tc>
         <w:tc>
@@ -1171,20 +996,9 @@
             </w:r>
           </w:p>
           <w:p>
-            <w:proofErr w:type="spellStart"/>
-            <w:r>
-              <w:lastRenderedPageBreak/>
-              <w:t>Intelligence</w:t>
-            </w:r>
-            <w:proofErr w:type="spellEnd"/>
-            <w:r>
-              <w:t>=</w:t>
-            </w:r>
-            <w:proofErr w:type="spellStart"/>
-            <w:r>
-              <w:t>DefaultSpriteIntelligence</w:t>
-            </w:r>
-            <w:proofErr w:type="spellEnd"/>
+            <w:r>
+              <w:t>Intelligence=DefaultSpriteIntelligence</w:t>
+            </w:r>
           </w:p>
           <w:p>
             <w:r>
@@ -1193,15 +1007,7 @@
           </w:p>
           <w:p>
             <w:r>
-              <w:t>Die Intelligenz-Klasse „</w:t>
-            </w:r>
-            <w:proofErr w:type="spellStart"/>
-            <w:r>
-              <w:t>DefaultSpriteIntelligence</w:t>
-            </w:r>
-            <w:proofErr w:type="spellEnd"/>
-            <w:r>
-              <w:t>“</w:t>
+              <w:t>Die Intelligenz-Klasse „DefaultSpriteIntelligence“</w:t>
             </w:r>
             <w:r>
               <w:t xml:space="preserve"> definiert ein bewegungsloses Sprite-Objekt.</w:t>
@@ -1213,19 +1019,9 @@
             </w:r>
           </w:p>
           <w:p>
-            <w:proofErr w:type="spellStart"/>
-            <w:r>
-              <w:t>Src</w:t>
-            </w:r>
-            <w:proofErr w:type="spellEnd"/>
-            <w:r>
-              <w:t>/</w:t>
-            </w:r>
-            <w:proofErr w:type="spellStart"/>
-            <w:r>
-              <w:t>SpriteIntelligence</w:t>
-            </w:r>
-            <w:proofErr w:type="spellEnd"/>
+            <w:r>
+              <w:t>Src/SpriteIntelligence</w:t>
+            </w:r>
           </w:p>
           <w:p>
             <w:r>
@@ -1234,28 +1030,20 @@
           </w:p>
           <w:p>
             <w:r>
-              <w:t xml:space="preserve">Siehe hierzu: Erstellen von </w:t>
-            </w:r>
-            <w:proofErr w:type="spellStart"/>
-            <w:r>
-              <w:t>KI´s</w:t>
-            </w:r>
-            <w:proofErr w:type="spellEnd"/>
-          </w:p>
-        </w:tc>
-      </w:tr>
-      <w:tr>
-        <w:tc>
-          <w:tcPr>
-            <w:tcW w:w="4531" w:type="dxa"/>
-          </w:tcPr>
-          <w:p>
-            <w:proofErr w:type="spellStart"/>
-            <w:r>
-              <w:lastRenderedPageBreak/>
+              <w:t>Siehe hierzu: Erstellen von KI´s</w:t>
+            </w:r>
+          </w:p>
+        </w:tc>
+      </w:tr>
+      <w:tr>
+        <w:tc>
+          <w:tcPr>
+            <w:tcW w:w="4531" w:type="dxa"/>
+          </w:tcPr>
+          <w:p>
+            <w:r>
               <w:t>Behavior</w:t>
             </w:r>
-            <w:proofErr w:type="spellEnd"/>
           </w:p>
         </w:tc>
         <w:tc>
@@ -1268,92 +1056,41 @@
             </w:r>
           </w:p>
           <w:p>
-            <w:proofErr w:type="spellStart"/>
-            <w:r>
-              <w:t>Behavior</w:t>
-            </w:r>
-            <w:proofErr w:type="spellEnd"/>
-            <w:r>
-              <w:t>=</w:t>
-            </w:r>
-            <w:proofErr w:type="spellStart"/>
-            <w:r>
-              <w:t>DefaultSpriteBehavior</w:t>
-            </w:r>
-            <w:proofErr w:type="spellEnd"/>
-          </w:p>
-          <w:p>
-            <w:r>
-              <w:t xml:space="preserve">Die Eigenschaft definiert ein </w:t>
-            </w:r>
-            <w:proofErr w:type="gramStart"/>
-            <w:r>
-              <w:t>benutzerdefiniertes  Kollisionsverhalten</w:t>
-            </w:r>
-            <w:proofErr w:type="gramEnd"/>
-            <w:r>
-              <w:t xml:space="preserve">, wenn der Spieler dieses Sprite berührt. Durch ein benutzerdefiniertes </w:t>
-            </w:r>
-            <w:proofErr w:type="spellStart"/>
-            <w:r>
-              <w:t>Behavior</w:t>
-            </w:r>
-            <w:proofErr w:type="spellEnd"/>
-            <w:r>
-              <w:t xml:space="preserve"> kann z.B. implementiert werden, dass der Spieler Teleportiert wird, oder Mauern einstürzen, oder Spielfiguren manipuliert werden.</w:t>
-            </w:r>
-          </w:p>
-          <w:p>
-            <w:proofErr w:type="spellStart"/>
-            <w:r>
-              <w:t>Behavior</w:t>
-            </w:r>
-            <w:proofErr w:type="spellEnd"/>
-            <w:r>
-              <w:t>-Klassen liegen in:</w:t>
-            </w:r>
-          </w:p>
-          <w:p>
-            <w:proofErr w:type="spellStart"/>
-            <w:r>
-              <w:t>Src</w:t>
-            </w:r>
-            <w:proofErr w:type="spellEnd"/>
-            <w:r>
-              <w:t>\</w:t>
-            </w:r>
-            <w:proofErr w:type="spellStart"/>
-            <w:r>
-              <w:t>SpriteBehaviors</w:t>
-            </w:r>
-            <w:proofErr w:type="spellEnd"/>
-          </w:p>
-          <w:p>
-            <w:r>
-              <w:t xml:space="preserve">Siehe hierzu: Erstellen von </w:t>
-            </w:r>
-            <w:proofErr w:type="spellStart"/>
-            <w:r>
-              <w:t>Behaviors</w:t>
-            </w:r>
-            <w:proofErr w:type="spellEnd"/>
-            <w:r>
-              <w:t>.</w:t>
-            </w:r>
-          </w:p>
-        </w:tc>
-      </w:tr>
-      <w:tr>
-        <w:tc>
-          <w:tcPr>
-            <w:tcW w:w="4531" w:type="dxa"/>
-          </w:tcPr>
-          <w:p>
-            <w:proofErr w:type="spellStart"/>
+            <w:r>
+              <w:t>Behavior=DefaultSpriteBehavior</w:t>
+            </w:r>
+          </w:p>
+          <w:p>
+            <w:r>
+              <w:t>Die Eigenschaft definiert ein benutzerdefiniertes  Kollisionsverhalten, wenn der Spieler dieses Sprite berührt. Durch ein benutzerdefiniertes Behavior kann z.B. implementiert werden, dass der Spieler Teleportiert wird, oder Mauern einstürzen, oder Spielfiguren manipuliert werden.</w:t>
+            </w:r>
+          </w:p>
+          <w:p>
+            <w:r>
+              <w:t>Behavior-Klassen liegen in:</w:t>
+            </w:r>
+          </w:p>
+          <w:p>
+            <w:r>
+              <w:t>Src\SpriteBehaviors</w:t>
+            </w:r>
+          </w:p>
+          <w:p>
+            <w:r>
+              <w:t>Siehe hierzu: Erstellen von Behaviors.</w:t>
+            </w:r>
+          </w:p>
+        </w:tc>
+      </w:tr>
+      <w:tr>
+        <w:tc>
+          <w:tcPr>
+            <w:tcW w:w="4531" w:type="dxa"/>
+          </w:tcPr>
+          <w:p>
             <w:r>
               <w:t>Supplies</w:t>
             </w:r>
-            <w:proofErr w:type="spellEnd"/>
           </w:p>
         </w:tc>
         <w:tc>
@@ -1366,19 +1103,11 @@
                 <w:lang w:val="en-US"/>
               </w:rPr>
             </w:pPr>
-            <w:proofErr w:type="spellStart"/>
             <w:r>
               <w:rPr>
                 <w:lang w:val="en-US"/>
               </w:rPr>
-              <w:t>Beispiel</w:t>
-            </w:r>
-            <w:proofErr w:type="spellEnd"/>
-            <w:r>
-              <w:rPr>
-                <w:lang w:val="en-US"/>
-              </w:rPr>
-              <w:t>:</w:t>
+              <w:t>Beispiel:</w:t>
             </w:r>
           </w:p>
           <w:p>
@@ -1408,19 +1137,17 @@
             </w:r>
           </w:p>
           <w:p>
-            <w:proofErr w:type="spellStart"/>
-            <w:r>
-              <w:t>Supplies</w:t>
-            </w:r>
-            <w:proofErr w:type="spellEnd"/>
-            <w:r>
-              <w:t>=</w:t>
-            </w:r>
-            <w:proofErr w:type="spellStart"/>
-            <w:r>
-              <w:t>Gun</w:t>
-            </w:r>
-            <w:proofErr w:type="spellEnd"/>
+            <w:pPr>
+              <w:rPr>
+                <w:lang w:val="en-US"/>
+              </w:rPr>
+            </w:pPr>
+            <w:r>
+              <w:rPr>
+                <w:lang w:val="en-US"/>
+              </w:rPr>
+              <w:t>Supplies=Gun</w:t>
+            </w:r>
           </w:p>
           <w:p>
             <w:r>
@@ -1431,39 +1158,19 @@
             </w:r>
           </w:p>
           <w:p>
-            <w:proofErr w:type="spellStart"/>
-            <w:r>
-              <w:t>Supplies</w:t>
-            </w:r>
-            <w:proofErr w:type="spellEnd"/>
-            <w:r>
-              <w:t>-Klassen liegen in:</w:t>
-            </w:r>
-          </w:p>
-          <w:p>
-            <w:proofErr w:type="spellStart"/>
-            <w:r>
-              <w:t>Src</w:t>
-            </w:r>
-            <w:proofErr w:type="spellEnd"/>
-            <w:r>
-              <w:t>\</w:t>
-            </w:r>
-            <w:proofErr w:type="spellStart"/>
-            <w:r>
-              <w:t>SpriteSupplies</w:t>
-            </w:r>
-            <w:proofErr w:type="spellEnd"/>
-          </w:p>
-          <w:p>
-            <w:r>
-              <w:t xml:space="preserve">Siehe hierzu: Erstellen von </w:t>
-            </w:r>
-            <w:proofErr w:type="spellStart"/>
-            <w:r>
-              <w:t>Supplies</w:t>
-            </w:r>
-            <w:proofErr w:type="spellEnd"/>
+            <w:r>
+              <w:t>Supplies-Klassen liegen in:</w:t>
+            </w:r>
+          </w:p>
+          <w:p>
+            <w:r>
+              <w:t>Src\SpriteSupplies</w:t>
+            </w:r>
+          </w:p>
+          <w:p>
+            <w:r>
+              <w:t>Siehe hierzu: Erstellen von Supplies</w:t>
+            </w:r>
           </w:p>
         </w:tc>
       </w:tr>
@@ -1471,18 +1178,24 @@
     <w:p/>
     <w:p>
       <w:pPr>
+        <w:rPr>
+          <w:rFonts w:asciiTheme="majorHAnsi" w:eastAsiaTheme="majorEastAsia" w:hAnsiTheme="majorHAnsi" w:cstheme="majorBidi"/>
+          <w:color w:val="2E74B5" w:themeColor="accent1" w:themeShade="BF"/>
+          <w:sz w:val="32"/>
+          <w:szCs w:val="32"/>
+        </w:rPr>
+      </w:pPr>
+      <w:r>
+        <w:br w:type="page"/>
+      </w:r>
+    </w:p>
+    <w:p>
+      <w:pPr>
         <w:pStyle w:val="berschrift1"/>
       </w:pPr>
       <w:r>
-        <w:t>Intelligenzklassen (</w:t>
-      </w:r>
-      <w:proofErr w:type="spellStart"/>
-      <w:r>
-        <w:t>KI´s</w:t>
-      </w:r>
-      <w:proofErr w:type="spellEnd"/>
-      <w:r>
-        <w:t>)</w:t>
+        <w:lastRenderedPageBreak/>
+        <w:t>Intelligenzklassen (KI´s)</w:t>
       </w:r>
     </w:p>
     <w:p>
@@ -1496,28 +1209,12 @@
           <w:rStyle w:val="IntensiveHervorhebung"/>
         </w:rPr>
       </w:pPr>
-      <w:proofErr w:type="spellStart"/>
       <w:r>
         <w:rPr>
           <w:rStyle w:val="IntensiveHervorhebung"/>
         </w:rPr>
-        <w:t>Src</w:t>
-      </w:r>
-      <w:proofErr w:type="spellEnd"/>
-      <w:r>
-        <w:rPr>
-          <w:rStyle w:val="IntensiveHervorhebung"/>
-        </w:rPr>
-        <w:t>\</w:t>
-      </w:r>
-      <w:proofErr w:type="spellStart"/>
-      <w:r>
-        <w:rPr>
-          <w:rStyle w:val="IntensiveHervorhebung"/>
-        </w:rPr>
-        <w:t>SpriteIntelligence</w:t>
-      </w:r>
-      <w:proofErr w:type="spellEnd"/>
+        <w:t>Src\SpriteIntelligence</w:t>
+      </w:r>
     </w:p>
     <w:p>
       <w:r>
@@ -1556,11 +1253,9 @@
             <w:tcW w:w="4531" w:type="dxa"/>
           </w:tcPr>
           <w:p>
-            <w:proofErr w:type="spellStart"/>
             <w:r>
               <w:t>DefaultSpriteIntelligence</w:t>
             </w:r>
-            <w:proofErr w:type="spellEnd"/>
           </w:p>
         </w:tc>
       </w:tr>
@@ -1581,15 +1276,7 @@
           </w:tcPr>
           <w:p>
             <w:r>
-              <w:t xml:space="preserve">Das Sprite-Objekt bewegt sich nicht und behält eine Position auf der </w:t>
-            </w:r>
-            <w:proofErr w:type="spellStart"/>
-            <w:r>
-              <w:t>Map</w:t>
-            </w:r>
-            <w:proofErr w:type="spellEnd"/>
-            <w:r>
-              <w:t>.</w:t>
+              <w:t>Das Sprite-Objekt bewegt sich nicht und behält eine Position auf der Map.</w:t>
             </w:r>
           </w:p>
         </w:tc>
@@ -1645,11 +1332,9 @@
             <w:tcW w:w="4488" w:type="dxa"/>
           </w:tcPr>
           <w:p>
-            <w:proofErr w:type="spellStart"/>
             <w:r>
               <w:t>FallDownSpriteIntelligence</w:t>
             </w:r>
-            <w:proofErr w:type="spellEnd"/>
           </w:p>
         </w:tc>
       </w:tr>
@@ -1660,7 +1345,6 @@
           </w:tcPr>
           <w:p>
             <w:r>
-              <w:lastRenderedPageBreak/>
               <w:t>Beschreibung</w:t>
             </w:r>
           </w:p>
@@ -1695,11 +1379,9 @@
             <w:tcW w:w="4461" w:type="dxa"/>
           </w:tcPr>
           <w:p>
-            <w:proofErr w:type="spellStart"/>
             <w:r>
               <w:t>FallSpeed</w:t>
             </w:r>
-            <w:proofErr w:type="spellEnd"/>
           </w:p>
         </w:tc>
         <w:tc>
@@ -1708,7 +1390,10 @@
           </w:tcPr>
           <w:p>
             <w:r>
-              <w:t>Fallgeschwindigkeit, Default 0.2</w:t>
+              <w:t xml:space="preserve">Fallgeschwindigkeit, Default </w:t>
+            </w:r>
+            <w:r>
+              <w:t>200</w:t>
             </w:r>
           </w:p>
         </w:tc>
@@ -1742,11 +1427,9 @@
             <w:tcW w:w="4488" w:type="dxa"/>
           </w:tcPr>
           <w:p>
-            <w:proofErr w:type="spellStart"/>
             <w:r>
               <w:t>DropdownAndMoveIntelligence</w:t>
             </w:r>
-            <w:proofErr w:type="spellEnd"/>
           </w:p>
         </w:tc>
       </w:tr>
@@ -1767,10 +1450,7 @@
           </w:tcPr>
           <w:p>
             <w:r>
-              <w:t>Das Sprite-Objekt fällt so lange herunter, bis es auf einer Bodenfli</w:t>
-            </w:r>
-            <w:r>
-              <w:t>ese landet. Anschließend geht es in eine Richtung, bis zu einer Mauer oder zu einem Abgrund. Dann geht es in die entgegengesetzte Richtung und so fort.</w:t>
+              <w:t>Das Sprite-Objekt fällt so lange herunter, bis es auf einer Bodenfliese landet. Anschließend geht es in eine Richtung, bis zu einer Mauer oder zu einem Abgrund. Dann geht es in die entgegengesetzte Richtung und so fort.</w:t>
             </w:r>
           </w:p>
         </w:tc>
@@ -1794,11 +1474,9 @@
             <w:tcW w:w="4461" w:type="dxa"/>
           </w:tcPr>
           <w:p>
-            <w:proofErr w:type="spellStart"/>
             <w:r>
               <w:t>FallSpeed</w:t>
             </w:r>
-            <w:proofErr w:type="spellEnd"/>
           </w:p>
         </w:tc>
         <w:tc>
@@ -1807,7 +1485,7 @@
           </w:tcPr>
           <w:p>
             <w:r>
-              <w:t>Fallgeschwindigkeit, Default 0.2</w:t>
+              <w:t>Fallgeschwindigkeit, Default 200</w:t>
             </w:r>
           </w:p>
         </w:tc>
@@ -1818,11 +1496,9 @@
             <w:tcW w:w="4461" w:type="dxa"/>
           </w:tcPr>
           <w:p>
-            <w:proofErr w:type="spellStart"/>
             <w:r>
               <w:t>WalkSpeed</w:t>
             </w:r>
-            <w:proofErr w:type="spellEnd"/>
           </w:p>
         </w:tc>
         <w:tc>
@@ -1831,8 +1507,10 @@
           </w:tcPr>
           <w:p>
             <w:r>
-              <w:t>Gehgeschwindigkeit, Default 0.1</w:t>
-            </w:r>
+              <w:t>Gehgeschwindigkeit, Default 100</w:t>
+            </w:r>
+            <w:bookmarkStart w:id="0" w:name="_GoBack"/>
+            <w:bookmarkEnd w:id="0"/>
           </w:p>
         </w:tc>
       </w:tr>
@@ -1841,9 +1519,23 @@
     <w:p/>
     <w:p>
       <w:pPr>
+        <w:rPr>
+          <w:rFonts w:asciiTheme="majorHAnsi" w:eastAsiaTheme="majorEastAsia" w:hAnsiTheme="majorHAnsi" w:cstheme="majorBidi"/>
+          <w:color w:val="2E74B5" w:themeColor="accent1" w:themeShade="BF"/>
+          <w:sz w:val="32"/>
+          <w:szCs w:val="32"/>
+        </w:rPr>
+      </w:pPr>
+      <w:r>
+        <w:br w:type="page"/>
+      </w:r>
+    </w:p>
+    <w:p>
+      <w:pPr>
         <w:pStyle w:val="berschrift1"/>
       </w:pPr>
       <w:r>
+        <w:lastRenderedPageBreak/>
         <w:t>Style-Klassen</w:t>
       </w:r>
     </w:p>
@@ -1912,15 +1604,24 @@
     <w:p/>
     <w:p>
       <w:pPr>
+        <w:rPr>
+          <w:rFonts w:asciiTheme="majorHAnsi" w:eastAsiaTheme="majorEastAsia" w:hAnsiTheme="majorHAnsi" w:cstheme="majorBidi"/>
+          <w:color w:val="2E74B5" w:themeColor="accent1" w:themeShade="BF"/>
+          <w:sz w:val="32"/>
+          <w:szCs w:val="32"/>
+        </w:rPr>
+      </w:pPr>
+      <w:r>
+        <w:br w:type="page"/>
+      </w:r>
+    </w:p>
+    <w:p>
+      <w:pPr>
         <w:pStyle w:val="berschrift1"/>
       </w:pPr>
-      <w:proofErr w:type="spellStart"/>
-      <w:r>
-        <w:t>Behavior</w:t>
-      </w:r>
-      <w:proofErr w:type="spellEnd"/>
-      <w:r>
-        <w:t>-Klassen</w:t>
+      <w:r>
+        <w:lastRenderedPageBreak/>
+        <w:t>Behavior-Klassen</w:t>
       </w:r>
     </w:p>
     <w:p/>
@@ -1929,15 +1630,7 @@
         <w:pStyle w:val="berschrift2"/>
       </w:pPr>
       <w:r>
-        <w:t xml:space="preserve">Was sind </w:t>
-      </w:r>
-      <w:proofErr w:type="spellStart"/>
-      <w:r>
-        <w:t>Behavior</w:t>
-      </w:r>
-      <w:proofErr w:type="spellEnd"/>
-      <w:r>
-        <w:t>-Klassen?</w:t>
+        <w:t>Was sind Behavior-Klassen?</w:t>
       </w:r>
     </w:p>
     <w:p>
@@ -1951,16 +1644,7 @@
         <w:pStyle w:val="berschrift2"/>
       </w:pPr>
       <w:r>
-        <w:lastRenderedPageBreak/>
-        <w:t xml:space="preserve">Verfügbare </w:t>
-      </w:r>
-      <w:proofErr w:type="spellStart"/>
-      <w:r>
-        <w:t>Behavior</w:t>
-      </w:r>
-      <w:proofErr w:type="spellEnd"/>
-      <w:r>
-        <w:t>-Klassen</w:t>
+        <w:t>Verfügbare Behavior-Klassen</w:t>
       </w:r>
     </w:p>
     <w:p>
@@ -1973,21 +1657,8 @@
       <w:pPr>
         <w:pStyle w:val="berschrift2"/>
       </w:pPr>
-      <w:proofErr w:type="spellStart"/>
-      <w:r>
-        <w:t>Benutzerdifinierte</w:t>
-      </w:r>
-      <w:proofErr w:type="spellEnd"/>
-      <w:r>
-        <w:t xml:space="preserve"> </w:t>
-      </w:r>
-      <w:proofErr w:type="spellStart"/>
-      <w:r>
-        <w:t>Behavior</w:t>
-      </w:r>
-      <w:proofErr w:type="spellEnd"/>
-      <w:r>
-        <w:t>-Klassen anlegen</w:t>
+      <w:r>
+        <w:t>Benutzerdifinierte Behavior-Klassen anlegen</w:t>
       </w:r>
     </w:p>
     <w:p>
@@ -2001,15 +1672,7 @@
         <w:pStyle w:val="berschrift2"/>
       </w:pPr>
       <w:r>
-        <w:t xml:space="preserve">Den </w:t>
-      </w:r>
-      <w:proofErr w:type="spellStart"/>
-      <w:r>
-        <w:t>Behavior</w:t>
-      </w:r>
-      <w:proofErr w:type="spellEnd"/>
-      <w:r>
-        <w:t>-Wizard benutzen</w:t>
+        <w:t>Den Behavior-Wizard benutzen</w:t>
       </w:r>
     </w:p>
     <w:p>
@@ -2152,6 +1815,7 @@
     <w:lsdException w:name="HTML Sample" w:semiHidden="1" w:unhideWhenUsed="1"/>
     <w:lsdException w:name="HTML Typewriter" w:semiHidden="1" w:unhideWhenUsed="1"/>
     <w:lsdException w:name="HTML Variable" w:semiHidden="1" w:unhideWhenUsed="1"/>
+    <w:lsdException w:name="Normal Table" w:semiHidden="1" w:unhideWhenUsed="1"/>
     <w:lsdException w:name="annotation subject" w:semiHidden="1" w:unhideWhenUsed="1"/>
     <w:lsdException w:name="No List" w:semiHidden="1" w:unhideWhenUsed="1"/>
     <w:lsdException w:name="Outline List 1" w:semiHidden="1" w:unhideWhenUsed="1"/>
@@ -2198,8 +1862,10 @@
     <w:lsdException w:name="Table Subtle 2" w:semiHidden="1" w:unhideWhenUsed="1"/>
     <w:lsdException w:name="Table Web 1" w:semiHidden="1" w:unhideWhenUsed="1"/>
     <w:lsdException w:name="Table Web 2" w:semiHidden="1" w:unhideWhenUsed="1"/>
+    <w:lsdException w:name="Table Web 3" w:semiHidden="1" w:unhideWhenUsed="1"/>
     <w:lsdException w:name="Balloon Text" w:semiHidden="1" w:unhideWhenUsed="1"/>
     <w:lsdException w:name="Table Grid" w:uiPriority="39"/>
+    <w:lsdException w:name="Table Theme" w:semiHidden="1" w:unhideWhenUsed="1"/>
     <w:lsdException w:name="Placeholder Text" w:semiHidden="1"/>
     <w:lsdException w:name="No Spacing" w:uiPriority="1" w:qFormat="1"/>
     <w:lsdException w:name="Light Shading" w:uiPriority="60"/>

</xml_diff>

<commit_message>
Anleitung für BeamPoints und aktualisierung Todo-Liste
</commit_message>
<xml_diff>
--- a/SimpleGame/SimpleGame/Documentation/Manual_GameDesigner.docx
+++ b/SimpleGame/SimpleGame/Documentation/Manual_GameDesigner.docx
@@ -6,8 +6,13 @@
       <w:pPr>
         <w:pStyle w:val="berschrift1"/>
       </w:pPr>
-      <w:r>
-        <w:t>Map (Spielfeld)</w:t>
+      <w:proofErr w:type="spellStart"/>
+      <w:r>
+        <w:t>Map</w:t>
+      </w:r>
+      <w:proofErr w:type="spellEnd"/>
+      <w:r>
+        <w:t xml:space="preserve"> (Spielfeld)</w:t>
       </w:r>
     </w:p>
     <w:p/>
@@ -20,8 +25,13 @@
       </w:r>
     </w:p>
     <w:p>
-      <w:r>
-        <w:t>Tbd:</w:t>
+      <w:proofErr w:type="spellStart"/>
+      <w:r>
+        <w:t>Tbd</w:t>
+      </w:r>
+      <w:proofErr w:type="spellEnd"/>
+      <w:r>
+        <w:t>:</w:t>
       </w:r>
     </w:p>
     <w:p/>
@@ -33,7 +43,15 @@
     <w:p/>
     <w:p>
       <w:r>
-        <w:t>Der Map-Wizard</w:t>
+        <w:t xml:space="preserve">Der </w:t>
+      </w:r>
+      <w:proofErr w:type="spellStart"/>
+      <w:r>
+        <w:t>Map</w:t>
+      </w:r>
+      <w:proofErr w:type="spellEnd"/>
+      <w:r>
+        <w:t>-Wizard</w:t>
       </w:r>
     </w:p>
     <w:p/>
@@ -56,9 +74,208 @@
     </w:p>
     <w:p>
       <w:r>
-        <w:t>TBD</w:t>
-      </w:r>
-    </w:p>
+        <w:t xml:space="preserve">Auf der </w:t>
+      </w:r>
+      <w:proofErr w:type="spellStart"/>
+      <w:r>
+        <w:t>Object</w:t>
+      </w:r>
+      <w:proofErr w:type="spellEnd"/>
+      <w:r>
+        <w:t>-Layer-Ebene werden spezielle Objekte angelegt, die weder Sprites noch Player-Spielfiguren sind.</w:t>
+      </w:r>
+    </w:p>
+    <w:p>
+      <w:r>
+        <w:t xml:space="preserve">Typen des </w:t>
+      </w:r>
+      <w:proofErr w:type="spellStart"/>
+      <w:r>
+        <w:t>Object-Layers</w:t>
+      </w:r>
+      <w:proofErr w:type="spellEnd"/>
+      <w:r>
+        <w:t>:</w:t>
+      </w:r>
+    </w:p>
+    <w:p/>
+    <w:tbl>
+      <w:tblPr>
+        <w:tblStyle w:val="Tabellenraster"/>
+        <w:tblW w:w="0" w:type="auto"/>
+        <w:tblInd w:w="113" w:type="dxa"/>
+        <w:tblLook w:val="04A0" w:firstRow="1" w:lastRow="0" w:firstColumn="1" w:lastColumn="0" w:noHBand="0" w:noVBand="1"/>
+      </w:tblPr>
+      <w:tblGrid>
+        <w:gridCol w:w="4469"/>
+        <w:gridCol w:w="4480"/>
+      </w:tblGrid>
+      <w:tr>
+        <w:tc>
+          <w:tcPr>
+            <w:tcW w:w="4531" w:type="dxa"/>
+          </w:tcPr>
+          <w:p>
+            <w:r>
+              <w:t>Objekt-Typ</w:t>
+            </w:r>
+          </w:p>
+        </w:tc>
+        <w:tc>
+          <w:tcPr>
+            <w:tcW w:w="4531" w:type="dxa"/>
+          </w:tcPr>
+          <w:p>
+            <w:proofErr w:type="spellStart"/>
+            <w:r>
+              <w:t>BeamPoint</w:t>
+            </w:r>
+            <w:proofErr w:type="spellEnd"/>
+          </w:p>
+        </w:tc>
+      </w:tr>
+      <w:tr>
+        <w:tc>
+          <w:tcPr>
+            <w:tcW w:w="4531" w:type="dxa"/>
+          </w:tcPr>
+          <w:p>
+            <w:r>
+              <w:t>Beschreibung</w:t>
+            </w:r>
+          </w:p>
+        </w:tc>
+        <w:tc>
+          <w:tcPr>
+            <w:tcW w:w="4531" w:type="dxa"/>
+          </w:tcPr>
+          <w:p>
+            <w:proofErr w:type="spellStart"/>
+            <w:r>
+              <w:t>BeamPoints</w:t>
+            </w:r>
+            <w:proofErr w:type="spellEnd"/>
+            <w:r>
+              <w:t xml:space="preserve"> werden als Rechteck-Objekte auf dem Objekt-Layer angelegt.</w:t>
+            </w:r>
+          </w:p>
+          <w:p>
+            <w:proofErr w:type="spellStart"/>
+            <w:r>
+              <w:t>BeamPoints</w:t>
+            </w:r>
+            <w:proofErr w:type="spellEnd"/>
+            <w:r>
+              <w:t xml:space="preserve"> müssen einen Eindeutigen Namen haben. (Es darf im ganzen Spiel keine </w:t>
+            </w:r>
+            <w:proofErr w:type="spellStart"/>
+            <w:r>
+              <w:t>BeamPoints</w:t>
+            </w:r>
+            <w:proofErr w:type="spellEnd"/>
+            <w:r>
+              <w:t xml:space="preserve"> mit identischem Namen geben)</w:t>
+            </w:r>
+          </w:p>
+          <w:p/>
+          <w:p>
+            <w:r>
+              <w:t xml:space="preserve">Um einen </w:t>
+            </w:r>
+            <w:proofErr w:type="spellStart"/>
+            <w:r>
+              <w:t>BeamPoint</w:t>
+            </w:r>
+            <w:proofErr w:type="spellEnd"/>
+            <w:r>
+              <w:t xml:space="preserve"> zu benutzen </w:t>
+            </w:r>
+            <w:proofErr w:type="spellStart"/>
+            <w:r>
+              <w:t>muß</w:t>
+            </w:r>
+            <w:proofErr w:type="spellEnd"/>
+            <w:r>
+              <w:t xml:space="preserve"> </w:t>
+            </w:r>
+            <w:proofErr w:type="gramStart"/>
+            <w:r>
+              <w:t>ein Sprite</w:t>
+            </w:r>
+            <w:proofErr w:type="gramEnd"/>
+            <w:r>
+              <w:t xml:space="preserve"> mit einem </w:t>
+            </w:r>
+            <w:proofErr w:type="spellStart"/>
+            <w:r>
+              <w:t>TeleporterBehavior</w:t>
+            </w:r>
+            <w:proofErr w:type="spellEnd"/>
+            <w:r>
+              <w:t xml:space="preserve"> erstellt werden. Berührt der Spieler das </w:t>
+            </w:r>
+            <w:proofErr w:type="spellStart"/>
+            <w:r>
+              <w:t>Teleporter</w:t>
+            </w:r>
+            <w:proofErr w:type="spellEnd"/>
+            <w:r>
+              <w:t xml:space="preserve">-Sprite, dann wird der Spieler zu dem </w:t>
+            </w:r>
+            <w:proofErr w:type="spellStart"/>
+            <w:r>
+              <w:t>BeamPoint</w:t>
+            </w:r>
+            <w:proofErr w:type="spellEnd"/>
+            <w:r>
+              <w:t xml:space="preserve"> teleportiert, die dem </w:t>
+            </w:r>
+            <w:proofErr w:type="spellStart"/>
+            <w:r>
+              <w:t>TeleporterSprite</w:t>
+            </w:r>
+            <w:proofErr w:type="spellEnd"/>
+            <w:r>
+              <w:t xml:space="preserve"> als </w:t>
+            </w:r>
+            <w:proofErr w:type="spellStart"/>
+            <w:r>
+              <w:t>BeamPoint</w:t>
+            </w:r>
+            <w:proofErr w:type="spellEnd"/>
+            <w:r>
+              <w:t>-Parameter zugewiesen wurde.</w:t>
+            </w:r>
+            <w:bookmarkStart w:id="0" w:name="_GoBack"/>
+            <w:bookmarkEnd w:id="0"/>
+          </w:p>
+        </w:tc>
+      </w:tr>
+      <w:tr>
+        <w:tc>
+          <w:tcPr>
+            <w:tcW w:w="4531" w:type="dxa"/>
+          </w:tcPr>
+          <w:p>
+            <w:r>
+              <w:t>Zusatz-Properties</w:t>
+            </w:r>
+          </w:p>
+        </w:tc>
+        <w:tc>
+          <w:tcPr>
+            <w:tcW w:w="4531" w:type="dxa"/>
+          </w:tcPr>
+          <w:p>
+            <w:r>
+              <w:t>Keine</w:t>
+            </w:r>
+          </w:p>
+        </w:tc>
+      </w:tr>
+    </w:tbl>
+    <w:p/>
+    <w:p/>
     <w:p/>
     <w:p>
       <w:pPr>
@@ -93,7 +310,15 @@
         <w:pStyle w:val="berschrift4"/>
       </w:pPr>
       <w:r>
-        <w:t>Die Map-Ebene</w:t>
+        <w:t xml:space="preserve">Die </w:t>
+      </w:r>
+      <w:proofErr w:type="spellStart"/>
+      <w:r>
+        <w:t>Map</w:t>
+      </w:r>
+      <w:proofErr w:type="spellEnd"/>
+      <w:r>
+        <w:t>-Ebene</w:t>
       </w:r>
     </w:p>
     <w:p>
@@ -107,7 +332,15 @@
         <w:pStyle w:val="berschrift4"/>
       </w:pPr>
       <w:r>
-        <w:t>Die BackgroundMap-Ebene</w:t>
+        <w:t xml:space="preserve">Die </w:t>
+      </w:r>
+      <w:proofErr w:type="spellStart"/>
+      <w:r>
+        <w:t>BackgroundMap</w:t>
+      </w:r>
+      <w:proofErr w:type="spellEnd"/>
+      <w:r>
+        <w:t>-Ebene</w:t>
       </w:r>
     </w:p>
     <w:p>
@@ -148,8 +381,13 @@
       <w:pPr>
         <w:pStyle w:val="berschrift4"/>
       </w:pPr>
-      <w:r>
-        <w:t>Tilesets (Fliesen-Set)</w:t>
+      <w:proofErr w:type="spellStart"/>
+      <w:r>
+        <w:t>Tilesets</w:t>
+      </w:r>
+      <w:proofErr w:type="spellEnd"/>
+      <w:r>
+        <w:t xml:space="preserve"> (Fliesen-Set)</w:t>
       </w:r>
     </w:p>
     <w:p>
@@ -163,7 +401,6 @@
         <w:pStyle w:val="berschrift5"/>
       </w:pPr>
       <w:r>
-        <w:lastRenderedPageBreak/>
         <w:t>Spezielle Fliesen</w:t>
       </w:r>
     </w:p>
@@ -176,9 +413,11 @@
       </w:r>
     </w:p>
     <w:p>
+      <w:proofErr w:type="spellStart"/>
       <w:r>
         <w:t>Tbd</w:t>
       </w:r>
+      <w:proofErr w:type="spellEnd"/>
     </w:p>
     <w:p/>
     <w:p>
@@ -206,10 +445,26 @@
     </w:p>
     <w:p>
       <w:r>
-        <w:t xml:space="preserve">Sprite-Eigenschaften können über Tiled direkt als Eigenschaften </w:t>
-      </w:r>
-      <w:r>
-        <w:t>von Sprite-Objekten zugeordnet werden. Hierzu markiert man das gewünschte Object auf dem Objekt-Layer „Sprites“</w:t>
+        <w:t xml:space="preserve">Sprite-Eigenschaften können über </w:t>
+      </w:r>
+      <w:proofErr w:type="spellStart"/>
+      <w:r>
+        <w:t>Tiled</w:t>
+      </w:r>
+      <w:proofErr w:type="spellEnd"/>
+      <w:r>
+        <w:t xml:space="preserve"> direkt als Eigenschaften </w:t>
+      </w:r>
+      <w:r>
+        <w:t xml:space="preserve">von Sprite-Objekten zugeordnet werden. Hierzu markiert man das gewünschte </w:t>
+      </w:r>
+      <w:proofErr w:type="spellStart"/>
+      <w:r>
+        <w:t>Object</w:t>
+      </w:r>
+      <w:proofErr w:type="spellEnd"/>
+      <w:r>
+        <w:t xml:space="preserve"> auf dem Objekt-Layer „Sprites“</w:t>
       </w:r>
     </w:p>
     <w:p>
@@ -218,6 +473,7 @@
           <w:noProof/>
           <w:lang w:eastAsia="de-DE"/>
         </w:rPr>
+        <w:lastRenderedPageBreak/>
         <w:drawing>
           <wp:inline distT="0" distB="0" distL="0" distR="0" wp14:anchorId="047D799E" wp14:editId="7257C5FA">
             <wp:extent cx="2560810" cy="3168650"/>
@@ -329,7 +585,23 @@
           </w:tcPr>
           <w:p>
             <w:r>
-              <w:t>Alternativ kann man das Sprite auch direkt auf der Map markieren, dazu muss man den Sprite-Objektlayer markiert haben und klickt auf den Befehl „Objekt auswählen“:</w:t>
+              <w:t xml:space="preserve">Alternativ kann man das Sprite auch direkt auf der </w:t>
+            </w:r>
+            <w:proofErr w:type="spellStart"/>
+            <w:r>
+              <w:t>Map</w:t>
+            </w:r>
+            <w:proofErr w:type="spellEnd"/>
+            <w:r>
+              <w:t xml:space="preserve"> markieren, dazu muss man den Sprite-</w:t>
+            </w:r>
+            <w:proofErr w:type="spellStart"/>
+            <w:r>
+              <w:t>Objektlayer</w:t>
+            </w:r>
+            <w:proofErr w:type="spellEnd"/>
+            <w:r>
+              <w:t xml:space="preserve"> markiert haben und klickt auf den Befehl „Objekt auswählen“:</w:t>
             </w:r>
           </w:p>
           <w:p/>
@@ -396,7 +668,15 @@
           </w:tcPr>
           <w:p>
             <w:r>
-              <w:t>Nun kann man das Sprite mit der Maus direkt auf der Map auswählen:</w:t>
+              <w:t xml:space="preserve">Nun kann man das Sprite mit der Maus direkt auf der </w:t>
+            </w:r>
+            <w:proofErr w:type="spellStart"/>
+            <w:r>
+              <w:t>Map</w:t>
+            </w:r>
+            <w:proofErr w:type="spellEnd"/>
+            <w:r>
+              <w:t xml:space="preserve"> auswählen:</w:t>
             </w:r>
           </w:p>
           <w:p/>
@@ -436,6 +716,7 @@
                 <w:noProof/>
                 <w:lang w:eastAsia="de-DE"/>
               </w:rPr>
+              <w:lastRenderedPageBreak/>
               <w:drawing>
                 <wp:inline distT="0" distB="0" distL="0" distR="0" wp14:anchorId="27FB01F4" wp14:editId="6386B3EC">
                   <wp:extent cx="2048531" cy="4210050"/>
@@ -593,12 +874,44 @@
           </w:tcPr>
           <w:p>
             <w:r>
-              <w:t>Name einer Klasse, die unter Src\Sprites definiert wurde.</w:t>
-            </w:r>
-          </w:p>
-          <w:p>
-            <w:r>
-              <w:t>Beispiel: GenericSprite, HeartSprite, CoinSprite, etc. Siehe hierzu Erzeugen einer neuen Sprite-Klasse</w:t>
+              <w:t xml:space="preserve">Name einer Klasse, die unter </w:t>
+            </w:r>
+            <w:proofErr w:type="spellStart"/>
+            <w:r>
+              <w:t>Src</w:t>
+            </w:r>
+            <w:proofErr w:type="spellEnd"/>
+            <w:r>
+              <w:t>\Sprites definiert wurde.</w:t>
+            </w:r>
+          </w:p>
+          <w:p>
+            <w:r>
+              <w:t xml:space="preserve">Beispiel: </w:t>
+            </w:r>
+            <w:proofErr w:type="spellStart"/>
+            <w:r>
+              <w:t>GenericSprite</w:t>
+            </w:r>
+            <w:proofErr w:type="spellEnd"/>
+            <w:r>
+              <w:t xml:space="preserve">, </w:t>
+            </w:r>
+            <w:proofErr w:type="spellStart"/>
+            <w:r>
+              <w:t>HeartSprite</w:t>
+            </w:r>
+            <w:proofErr w:type="spellEnd"/>
+            <w:r>
+              <w:t xml:space="preserve">, </w:t>
+            </w:r>
+            <w:proofErr w:type="spellStart"/>
+            <w:r>
+              <w:t>CoinSprite</w:t>
+            </w:r>
+            <w:proofErr w:type="spellEnd"/>
+            <w:r>
+              <w:t>, etc. Siehe hierzu Erzeugen einer neuen Sprite-Klasse</w:t>
             </w:r>
           </w:p>
         </w:tc>
@@ -620,8 +933,21 @@
           </w:tcPr>
           <w:p>
             <w:r>
-              <w:t>X-Position des Sprite auf der Map</w:t>
-            </w:r>
+              <w:t xml:space="preserve">X-Position </w:t>
+            </w:r>
+            <w:proofErr w:type="gramStart"/>
+            <w:r>
+              <w:t>des Sprite</w:t>
+            </w:r>
+            <w:proofErr w:type="gramEnd"/>
+            <w:r>
+              <w:t xml:space="preserve"> auf der </w:t>
+            </w:r>
+            <w:proofErr w:type="spellStart"/>
+            <w:r>
+              <w:t>Map</w:t>
+            </w:r>
+            <w:proofErr w:type="spellEnd"/>
           </w:p>
         </w:tc>
       </w:tr>
@@ -642,8 +968,21 @@
           </w:tcPr>
           <w:p>
             <w:r>
-              <w:t>Y-Position des Sprite auf der Map</w:t>
-            </w:r>
+              <w:t xml:space="preserve">Y-Position </w:t>
+            </w:r>
+            <w:proofErr w:type="gramStart"/>
+            <w:r>
+              <w:t>des Sprite</w:t>
+            </w:r>
+            <w:proofErr w:type="gramEnd"/>
+            <w:r>
+              <w:t xml:space="preserve"> auf der </w:t>
+            </w:r>
+            <w:proofErr w:type="spellStart"/>
+            <w:r>
+              <w:t>Map</w:t>
+            </w:r>
+            <w:proofErr w:type="spellEnd"/>
           </w:p>
         </w:tc>
       </w:tr>
@@ -700,24 +1039,52 @@
             <w:tcW w:w="4531" w:type="dxa"/>
           </w:tcPr>
           <w:p>
+            <w:proofErr w:type="spellStart"/>
             <w:r>
               <w:t>AssetName</w:t>
             </w:r>
-          </w:p>
-        </w:tc>
-        <w:tc>
-          <w:tcPr>
-            <w:tcW w:w="4531" w:type="dxa"/>
-          </w:tcPr>
-          <w:p>
-            <w:r>
-              <w:t>Name des Pfades, wo die Image-Resourcen des Sprite liegen. Beispiel:</w:t>
-            </w:r>
-          </w:p>
-          <w:p>
-            <w:r>
-              <w:t>AssetName=Coin</w:t>
-            </w:r>
+            <w:proofErr w:type="spellEnd"/>
+          </w:p>
+        </w:tc>
+        <w:tc>
+          <w:tcPr>
+            <w:tcW w:w="4531" w:type="dxa"/>
+          </w:tcPr>
+          <w:p>
+            <w:r>
+              <w:t>Name des Pfades, wo die Image-</w:t>
+            </w:r>
+            <w:proofErr w:type="spellStart"/>
+            <w:r>
+              <w:t>Resourcen</w:t>
+            </w:r>
+            <w:proofErr w:type="spellEnd"/>
+            <w:r>
+              <w:t xml:space="preserve"> </w:t>
+            </w:r>
+            <w:proofErr w:type="gramStart"/>
+            <w:r>
+              <w:t>des Sprite</w:t>
+            </w:r>
+            <w:proofErr w:type="gramEnd"/>
+            <w:r>
+              <w:t xml:space="preserve"> liegen. Beispiel:</w:t>
+            </w:r>
+          </w:p>
+          <w:p>
+            <w:proofErr w:type="spellStart"/>
+            <w:r>
+              <w:t>AssetName</w:t>
+            </w:r>
+            <w:proofErr w:type="spellEnd"/>
+            <w:r>
+              <w:t>=</w:t>
+            </w:r>
+            <w:proofErr w:type="spellStart"/>
+            <w:r>
+              <w:t>Coin</w:t>
+            </w:r>
+            <w:proofErr w:type="spellEnd"/>
           </w:p>
           <w:p>
             <w:r>
@@ -726,8 +1093,13 @@
           </w:p>
           <w:p>
             <w:r>
-              <w:t>Assets\Sprites\Coin</w:t>
-            </w:r>
+              <w:t>Assets\Sprites\</w:t>
+            </w:r>
+            <w:proofErr w:type="spellStart"/>
+            <w:r>
+              <w:t>Coin</w:t>
+            </w:r>
+            <w:proofErr w:type="spellEnd"/>
           </w:p>
         </w:tc>
       </w:tr>
@@ -748,7 +1120,15 @@
           </w:tcPr>
           <w:p>
             <w:r>
-              <w:t>Enthält eine Zahl. Wenn der Spieler dieses Sprite berührt, erhält er die hier definierte Punktzahl.</w:t>
+              <w:t xml:space="preserve">Enthält eine Zahl. Wenn der Spieler </w:t>
+            </w:r>
+            <w:proofErr w:type="gramStart"/>
+            <w:r>
+              <w:t>dieses Sprite</w:t>
+            </w:r>
+            <w:proofErr w:type="gramEnd"/>
+            <w:r>
+              <w:t xml:space="preserve"> berührt, erhält er die hier definierte Punktzahl.</w:t>
             </w:r>
           </w:p>
           <w:p>
@@ -779,31 +1159,43 @@
             <w:tcW w:w="4531" w:type="dxa"/>
           </w:tcPr>
           <w:p>
+            <w:proofErr w:type="spellStart"/>
             <w:r>
               <w:t>Energy</w:t>
             </w:r>
-          </w:p>
-        </w:tc>
-        <w:tc>
-          <w:tcPr>
-            <w:tcW w:w="4531" w:type="dxa"/>
-          </w:tcPr>
-          <w:p>
-            <w:r>
-              <w:t>Enthält eine Zahl. Wenn der Spieler dieses Sprite berührt wird ihm Energie hinzugefügt, oder abgezogen.</w:t>
-            </w:r>
-          </w:p>
-        </w:tc>
-      </w:tr>
-      <w:tr>
-        <w:tc>
-          <w:tcPr>
-            <w:tcW w:w="4531" w:type="dxa"/>
-          </w:tcPr>
-          <w:p>
+            <w:proofErr w:type="spellEnd"/>
+          </w:p>
+        </w:tc>
+        <w:tc>
+          <w:tcPr>
+            <w:tcW w:w="4531" w:type="dxa"/>
+          </w:tcPr>
+          <w:p>
+            <w:r>
+              <w:t xml:space="preserve">Enthält eine Zahl. Wenn der Spieler </w:t>
+            </w:r>
+            <w:proofErr w:type="gramStart"/>
+            <w:r>
+              <w:t>dieses Sprite</w:t>
+            </w:r>
+            <w:proofErr w:type="gramEnd"/>
+            <w:r>
+              <w:t xml:space="preserve"> berührt wird ihm Energie hinzugefügt, oder abgezogen.</w:t>
+            </w:r>
+          </w:p>
+        </w:tc>
+      </w:tr>
+      <w:tr>
+        <w:tc>
+          <w:tcPr>
+            <w:tcW w:w="4531" w:type="dxa"/>
+          </w:tcPr>
+          <w:p>
+            <w:proofErr w:type="spellStart"/>
             <w:r>
               <w:t>KillSprite</w:t>
             </w:r>
+            <w:proofErr w:type="spellEnd"/>
           </w:p>
         </w:tc>
         <w:tc>
@@ -816,8 +1208,13 @@
             </w:r>
           </w:p>
           <w:p>
-            <w:r>
-              <w:t>KillSprite=True</w:t>
+            <w:proofErr w:type="spellStart"/>
+            <w:r>
+              <w:t>KillSprite</w:t>
+            </w:r>
+            <w:proofErr w:type="spellEnd"/>
+            <w:r>
+              <w:t>=True</w:t>
             </w:r>
           </w:p>
           <w:p>
@@ -826,9 +1223,19 @@
             </w:r>
           </w:p>
           <w:p>
-            <w:r>
-              <w:t>KillSprite=False</w:t>
-            </w:r>
+            <w:proofErr w:type="spellStart"/>
+            <w:r>
+              <w:t>KillSprite</w:t>
+            </w:r>
+            <w:proofErr w:type="spellEnd"/>
+            <w:r>
+              <w:t>=</w:t>
+            </w:r>
+            <w:proofErr w:type="spellStart"/>
+            <w:r>
+              <w:t>False</w:t>
+            </w:r>
+            <w:proofErr w:type="spellEnd"/>
           </w:p>
           <w:p>
             <w:r>
@@ -843,9 +1250,11 @@
             <w:tcW w:w="4531" w:type="dxa"/>
           </w:tcPr>
           <w:p>
+            <w:proofErr w:type="spellStart"/>
             <w:r>
               <w:t>KillPlayer</w:t>
             </w:r>
+            <w:proofErr w:type="spellEnd"/>
           </w:p>
         </w:tc>
         <w:tc>
@@ -858,19 +1267,42 @@
             </w:r>
           </w:p>
           <w:p>
-            <w:r>
-              <w:t>KillPlayer=True</w:t>
-            </w:r>
-          </w:p>
-          <w:p>
-            <w:r>
-              <w:t>Der Spieler stirbt, wenn er dieses Sprite berührt.</w:t>
-            </w:r>
-          </w:p>
-          <w:p>
-            <w:r>
-              <w:t>KillPlayer=False</w:t>
-            </w:r>
+            <w:proofErr w:type="spellStart"/>
+            <w:r>
+              <w:t>KillPlayer</w:t>
+            </w:r>
+            <w:proofErr w:type="spellEnd"/>
+            <w:r>
+              <w:t>=True</w:t>
+            </w:r>
+          </w:p>
+          <w:p>
+            <w:r>
+              <w:t xml:space="preserve">Der Spieler stirbt, wenn er </w:t>
+            </w:r>
+            <w:proofErr w:type="gramStart"/>
+            <w:r>
+              <w:t>dieses Sprite</w:t>
+            </w:r>
+            <w:proofErr w:type="gramEnd"/>
+            <w:r>
+              <w:t xml:space="preserve"> berührt.</w:t>
+            </w:r>
+          </w:p>
+          <w:p>
+            <w:proofErr w:type="spellStart"/>
+            <w:r>
+              <w:t>KillPlayer</w:t>
+            </w:r>
+            <w:proofErr w:type="spellEnd"/>
+            <w:r>
+              <w:t>=</w:t>
+            </w:r>
+            <w:proofErr w:type="spellStart"/>
+            <w:r>
+              <w:t>False</w:t>
+            </w:r>
+            <w:proofErr w:type="spellEnd"/>
           </w:p>
           <w:p>
             <w:r>
@@ -896,7 +1328,15 @@
           </w:tcPr>
           <w:p>
             <w:r>
-              <w:t>Es wird eine Sound-Datei abgespielt, falls der Spieler dieses Sprite berührt.</w:t>
+              <w:t xml:space="preserve">Es wird eine Sound-Datei abgespielt, falls der Spieler </w:t>
+            </w:r>
+            <w:proofErr w:type="gramStart"/>
+            <w:r>
+              <w:t>dieses Sprite</w:t>
+            </w:r>
+            <w:proofErr w:type="gramEnd"/>
+            <w:r>
+              <w:t xml:space="preserve"> berührt.</w:t>
             </w:r>
           </w:p>
           <w:p>
@@ -945,8 +1385,13 @@
           </w:p>
           <w:p>
             <w:r>
-              <w:t>Style=CoinStyle</w:t>
-            </w:r>
+              <w:t>Style=</w:t>
+            </w:r>
+            <w:proofErr w:type="spellStart"/>
+            <w:r>
+              <w:t>CoinStyle</w:t>
+            </w:r>
+            <w:proofErr w:type="spellEnd"/>
           </w:p>
           <w:p>
             <w:r>
@@ -959,9 +1404,19 @@
             </w:r>
           </w:p>
           <w:p>
-            <w:r>
-              <w:t>Src/SpriteStyles</w:t>
-            </w:r>
+            <w:proofErr w:type="spellStart"/>
+            <w:r>
+              <w:t>Src</w:t>
+            </w:r>
+            <w:proofErr w:type="spellEnd"/>
+            <w:r>
+              <w:t>/</w:t>
+            </w:r>
+            <w:proofErr w:type="spellStart"/>
+            <w:r>
+              <w:t>SpriteStyles</w:t>
+            </w:r>
+            <w:proofErr w:type="spellEnd"/>
           </w:p>
           <w:p>
             <w:r>
@@ -981,9 +1436,11 @@
             <w:tcW w:w="4531" w:type="dxa"/>
           </w:tcPr>
           <w:p>
+            <w:proofErr w:type="spellStart"/>
             <w:r>
               <w:t>Intelligence</w:t>
             </w:r>
+            <w:proofErr w:type="spellEnd"/>
           </w:p>
         </w:tc>
         <w:tc>
@@ -996,9 +1453,19 @@
             </w:r>
           </w:p>
           <w:p>
-            <w:r>
-              <w:t>Intelligence=DefaultSpriteIntelligence</w:t>
-            </w:r>
+            <w:proofErr w:type="spellStart"/>
+            <w:r>
+              <w:t>Intelligence</w:t>
+            </w:r>
+            <w:proofErr w:type="spellEnd"/>
+            <w:r>
+              <w:t>=</w:t>
+            </w:r>
+            <w:proofErr w:type="spellStart"/>
+            <w:r>
+              <w:t>DefaultSpriteIntelligence</w:t>
+            </w:r>
+            <w:proofErr w:type="spellEnd"/>
           </w:p>
           <w:p>
             <w:r>
@@ -1007,7 +1474,15 @@
           </w:p>
           <w:p>
             <w:r>
-              <w:t>Die Intelligenz-Klasse „DefaultSpriteIntelligence“</w:t>
+              <w:t>Die Intelligenz-Klasse „</w:t>
+            </w:r>
+            <w:proofErr w:type="spellStart"/>
+            <w:r>
+              <w:t>DefaultSpriteIntelligence</w:t>
+            </w:r>
+            <w:proofErr w:type="spellEnd"/>
+            <w:r>
+              <w:t>“</w:t>
             </w:r>
             <w:r>
               <w:t xml:space="preserve"> definiert ein bewegungsloses Sprite-Objekt.</w:t>
@@ -1019,9 +1494,19 @@
             </w:r>
           </w:p>
           <w:p>
-            <w:r>
-              <w:t>Src/SpriteIntelligence</w:t>
-            </w:r>
+            <w:proofErr w:type="spellStart"/>
+            <w:r>
+              <w:t>Src</w:t>
+            </w:r>
+            <w:proofErr w:type="spellEnd"/>
+            <w:r>
+              <w:t>/</w:t>
+            </w:r>
+            <w:proofErr w:type="spellStart"/>
+            <w:r>
+              <w:t>SpriteIntelligence</w:t>
+            </w:r>
+            <w:proofErr w:type="spellEnd"/>
           </w:p>
           <w:p>
             <w:r>
@@ -1030,20 +1515,27 @@
           </w:p>
           <w:p>
             <w:r>
-              <w:t>Siehe hierzu: Erstellen von KI´s</w:t>
-            </w:r>
-          </w:p>
-        </w:tc>
-      </w:tr>
-      <w:tr>
-        <w:tc>
-          <w:tcPr>
-            <w:tcW w:w="4531" w:type="dxa"/>
-          </w:tcPr>
-          <w:p>
+              <w:t xml:space="preserve">Siehe hierzu: Erstellen von </w:t>
+            </w:r>
+            <w:proofErr w:type="spellStart"/>
+            <w:r>
+              <w:t>KI´s</w:t>
+            </w:r>
+            <w:proofErr w:type="spellEnd"/>
+          </w:p>
+        </w:tc>
+      </w:tr>
+      <w:tr>
+        <w:tc>
+          <w:tcPr>
+            <w:tcW w:w="4531" w:type="dxa"/>
+          </w:tcPr>
+          <w:p>
+            <w:proofErr w:type="spellStart"/>
             <w:r>
               <w:t>Behavior</w:t>
             </w:r>
+            <w:proofErr w:type="spellEnd"/>
           </w:p>
         </w:tc>
         <w:tc>
@@ -1056,41 +1548,92 @@
             </w:r>
           </w:p>
           <w:p>
-            <w:r>
-              <w:t>Behavior=DefaultSpriteBehavior</w:t>
-            </w:r>
-          </w:p>
-          <w:p>
-            <w:r>
-              <w:t>Die Eigenschaft definiert ein benutzerdefiniertes  Kollisionsverhalten, wenn der Spieler dieses Sprite berührt. Durch ein benutzerdefiniertes Behavior kann z.B. implementiert werden, dass der Spieler Teleportiert wird, oder Mauern einstürzen, oder Spielfiguren manipuliert werden.</w:t>
-            </w:r>
-          </w:p>
-          <w:p>
-            <w:r>
-              <w:t>Behavior-Klassen liegen in:</w:t>
-            </w:r>
-          </w:p>
-          <w:p>
-            <w:r>
-              <w:t>Src\SpriteBehaviors</w:t>
-            </w:r>
-          </w:p>
-          <w:p>
-            <w:r>
-              <w:t>Siehe hierzu: Erstellen von Behaviors.</w:t>
-            </w:r>
-          </w:p>
-        </w:tc>
-      </w:tr>
-      <w:tr>
-        <w:tc>
-          <w:tcPr>
-            <w:tcW w:w="4531" w:type="dxa"/>
-          </w:tcPr>
-          <w:p>
+            <w:proofErr w:type="spellStart"/>
+            <w:r>
+              <w:t>Behavior</w:t>
+            </w:r>
+            <w:proofErr w:type="spellEnd"/>
+            <w:r>
+              <w:t>=</w:t>
+            </w:r>
+            <w:proofErr w:type="spellStart"/>
+            <w:r>
+              <w:t>DefaultSpriteBehavior</w:t>
+            </w:r>
+            <w:proofErr w:type="spellEnd"/>
+          </w:p>
+          <w:p>
+            <w:r>
+              <w:t xml:space="preserve">Die Eigenschaft definiert ein </w:t>
+            </w:r>
+            <w:proofErr w:type="gramStart"/>
+            <w:r>
+              <w:t>benutzerdefiniertes  Kollisionsverhalten</w:t>
+            </w:r>
+            <w:proofErr w:type="gramEnd"/>
+            <w:r>
+              <w:t xml:space="preserve">, wenn der Spieler dieses Sprite berührt. Durch ein benutzerdefiniertes </w:t>
+            </w:r>
+            <w:proofErr w:type="spellStart"/>
+            <w:r>
+              <w:t>Behavior</w:t>
+            </w:r>
+            <w:proofErr w:type="spellEnd"/>
+            <w:r>
+              <w:t xml:space="preserve"> kann z.B. implementiert werden, dass der Spieler Teleportiert wird, oder Mauern einstürzen, oder Spielfiguren manipuliert werden.</w:t>
+            </w:r>
+          </w:p>
+          <w:p>
+            <w:proofErr w:type="spellStart"/>
+            <w:r>
+              <w:t>Behavior</w:t>
+            </w:r>
+            <w:proofErr w:type="spellEnd"/>
+            <w:r>
+              <w:t>-Klassen liegen in:</w:t>
+            </w:r>
+          </w:p>
+          <w:p>
+            <w:proofErr w:type="spellStart"/>
+            <w:r>
+              <w:t>Src</w:t>
+            </w:r>
+            <w:proofErr w:type="spellEnd"/>
+            <w:r>
+              <w:t>\</w:t>
+            </w:r>
+            <w:proofErr w:type="spellStart"/>
+            <w:r>
+              <w:t>SpriteBehaviors</w:t>
+            </w:r>
+            <w:proofErr w:type="spellEnd"/>
+          </w:p>
+          <w:p>
+            <w:r>
+              <w:t xml:space="preserve">Siehe hierzu: Erstellen von </w:t>
+            </w:r>
+            <w:proofErr w:type="spellStart"/>
+            <w:r>
+              <w:t>Behaviors</w:t>
+            </w:r>
+            <w:proofErr w:type="spellEnd"/>
+            <w:r>
+              <w:t>.</w:t>
+            </w:r>
+          </w:p>
+        </w:tc>
+      </w:tr>
+      <w:tr>
+        <w:tc>
+          <w:tcPr>
+            <w:tcW w:w="4531" w:type="dxa"/>
+          </w:tcPr>
+          <w:p>
+            <w:proofErr w:type="spellStart"/>
             <w:r>
               <w:t>Supplies</w:t>
             </w:r>
+            <w:proofErr w:type="spellEnd"/>
           </w:p>
         </w:tc>
         <w:tc>
@@ -1103,11 +1646,19 @@
                 <w:lang w:val="en-US"/>
               </w:rPr>
             </w:pPr>
+            <w:proofErr w:type="spellStart"/>
             <w:r>
               <w:rPr>
                 <w:lang w:val="en-US"/>
               </w:rPr>
-              <w:t>Beispiel:</w:t>
+              <w:t>Beispiel</w:t>
+            </w:r>
+            <w:proofErr w:type="spellEnd"/>
+            <w:r>
+              <w:rPr>
+                <w:lang w:val="en-US"/>
+              </w:rPr>
+              <w:t>:</w:t>
             </w:r>
           </w:p>
           <w:p>
@@ -1158,19 +1709,39 @@
             </w:r>
           </w:p>
           <w:p>
-            <w:r>
-              <w:t>Supplies-Klassen liegen in:</w:t>
-            </w:r>
-          </w:p>
-          <w:p>
-            <w:r>
-              <w:t>Src\SpriteSupplies</w:t>
-            </w:r>
-          </w:p>
-          <w:p>
-            <w:r>
-              <w:t>Siehe hierzu: Erstellen von Supplies</w:t>
-            </w:r>
+            <w:proofErr w:type="spellStart"/>
+            <w:r>
+              <w:t>Supplies</w:t>
+            </w:r>
+            <w:proofErr w:type="spellEnd"/>
+            <w:r>
+              <w:t>-Klassen liegen in:</w:t>
+            </w:r>
+          </w:p>
+          <w:p>
+            <w:proofErr w:type="spellStart"/>
+            <w:r>
+              <w:t>Src</w:t>
+            </w:r>
+            <w:proofErr w:type="spellEnd"/>
+            <w:r>
+              <w:t>\</w:t>
+            </w:r>
+            <w:proofErr w:type="spellStart"/>
+            <w:r>
+              <w:t>SpriteSupplies</w:t>
+            </w:r>
+            <w:proofErr w:type="spellEnd"/>
+          </w:p>
+          <w:p>
+            <w:r>
+              <w:t xml:space="preserve">Siehe hierzu: Erstellen von </w:t>
+            </w:r>
+            <w:proofErr w:type="spellStart"/>
+            <w:r>
+              <w:t>Supplies</w:t>
+            </w:r>
+            <w:proofErr w:type="spellEnd"/>
           </w:p>
         </w:tc>
       </w:tr>
@@ -1195,7 +1766,15 @@
       </w:pPr>
       <w:r>
         <w:lastRenderedPageBreak/>
-        <w:t>Intelligenzklassen (KI´s)</w:t>
+        <w:t>Intelligenzklassen (</w:t>
+      </w:r>
+      <w:proofErr w:type="spellStart"/>
+      <w:r>
+        <w:t>KI´s</w:t>
+      </w:r>
+      <w:proofErr w:type="spellEnd"/>
+      <w:r>
+        <w:t>)</w:t>
       </w:r>
     </w:p>
     <w:p>
@@ -1209,12 +1788,28 @@
           <w:rStyle w:val="IntensiveHervorhebung"/>
         </w:rPr>
       </w:pPr>
+      <w:proofErr w:type="spellStart"/>
       <w:r>
         <w:rPr>
           <w:rStyle w:val="IntensiveHervorhebung"/>
         </w:rPr>
-        <w:t>Src\SpriteIntelligence</w:t>
-      </w:r>
+        <w:t>Src</w:t>
+      </w:r>
+      <w:proofErr w:type="spellEnd"/>
+      <w:r>
+        <w:rPr>
+          <w:rStyle w:val="IntensiveHervorhebung"/>
+        </w:rPr>
+        <w:t>\</w:t>
+      </w:r>
+      <w:proofErr w:type="spellStart"/>
+      <w:r>
+        <w:rPr>
+          <w:rStyle w:val="IntensiveHervorhebung"/>
+        </w:rPr>
+        <w:t>SpriteIntelligence</w:t>
+      </w:r>
+      <w:proofErr w:type="spellEnd"/>
     </w:p>
     <w:p>
       <w:r>
@@ -1253,9 +1848,11 @@
             <w:tcW w:w="4531" w:type="dxa"/>
           </w:tcPr>
           <w:p>
+            <w:proofErr w:type="spellStart"/>
             <w:r>
               <w:t>DefaultSpriteIntelligence</w:t>
             </w:r>
+            <w:proofErr w:type="spellEnd"/>
           </w:p>
         </w:tc>
       </w:tr>
@@ -1276,7 +1873,15 @@
           </w:tcPr>
           <w:p>
             <w:r>
-              <w:t>Das Sprite-Objekt bewegt sich nicht und behält eine Position auf der Map.</w:t>
+              <w:t xml:space="preserve">Das Sprite-Objekt bewegt sich nicht und behält eine Position auf der </w:t>
+            </w:r>
+            <w:proofErr w:type="spellStart"/>
+            <w:r>
+              <w:t>Map</w:t>
+            </w:r>
+            <w:proofErr w:type="spellEnd"/>
+            <w:r>
+              <w:t>.</w:t>
             </w:r>
           </w:p>
         </w:tc>
@@ -1332,9 +1937,11 @@
             <w:tcW w:w="4488" w:type="dxa"/>
           </w:tcPr>
           <w:p>
+            <w:proofErr w:type="spellStart"/>
             <w:r>
               <w:t>FallDownSpriteIntelligence</w:t>
             </w:r>
+            <w:proofErr w:type="spellEnd"/>
           </w:p>
         </w:tc>
       </w:tr>
@@ -1379,9 +1986,11 @@
             <w:tcW w:w="4461" w:type="dxa"/>
           </w:tcPr>
           <w:p>
+            <w:proofErr w:type="spellStart"/>
             <w:r>
               <w:t>FallSpeed</w:t>
             </w:r>
+            <w:proofErr w:type="spellEnd"/>
           </w:p>
         </w:tc>
         <w:tc>
@@ -1427,9 +2036,11 @@
             <w:tcW w:w="4488" w:type="dxa"/>
           </w:tcPr>
           <w:p>
+            <w:proofErr w:type="spellStart"/>
             <w:r>
               <w:t>DropdownAndMoveIntelligence</w:t>
             </w:r>
+            <w:proofErr w:type="spellEnd"/>
           </w:p>
         </w:tc>
       </w:tr>
@@ -1474,9 +2085,11 @@
             <w:tcW w:w="4461" w:type="dxa"/>
           </w:tcPr>
           <w:p>
+            <w:proofErr w:type="spellStart"/>
             <w:r>
               <w:t>FallSpeed</w:t>
             </w:r>
+            <w:proofErr w:type="spellEnd"/>
           </w:p>
         </w:tc>
         <w:tc>
@@ -1496,9 +2109,11 @@
             <w:tcW w:w="4461" w:type="dxa"/>
           </w:tcPr>
           <w:p>
+            <w:proofErr w:type="spellStart"/>
             <w:r>
               <w:t>WalkSpeed</w:t>
             </w:r>
+            <w:proofErr w:type="spellEnd"/>
           </w:p>
         </w:tc>
         <w:tc>
@@ -1509,8 +2124,6 @@
             <w:r>
               <w:t>Gehgeschwindigkeit, Default 100</w:t>
             </w:r>
-            <w:bookmarkStart w:id="0" w:name="_GoBack"/>
-            <w:bookmarkEnd w:id="0"/>
           </w:p>
         </w:tc>
       </w:tr>
@@ -1619,9 +2232,14 @@
       <w:pPr>
         <w:pStyle w:val="berschrift1"/>
       </w:pPr>
+      <w:proofErr w:type="spellStart"/>
       <w:r>
         <w:lastRenderedPageBreak/>
-        <w:t>Behavior-Klassen</w:t>
+        <w:t>Behavior</w:t>
+      </w:r>
+      <w:proofErr w:type="spellEnd"/>
+      <w:r>
+        <w:t>-Klassen</w:t>
       </w:r>
     </w:p>
     <w:p/>
@@ -1630,7 +2248,15 @@
         <w:pStyle w:val="berschrift2"/>
       </w:pPr>
       <w:r>
-        <w:t>Was sind Behavior-Klassen?</w:t>
+        <w:t xml:space="preserve">Was sind </w:t>
+      </w:r>
+      <w:proofErr w:type="spellStart"/>
+      <w:r>
+        <w:t>Behavior</w:t>
+      </w:r>
+      <w:proofErr w:type="spellEnd"/>
+      <w:r>
+        <w:t>-Klassen?</w:t>
       </w:r>
     </w:p>
     <w:p>
@@ -1644,12 +2270,303 @@
         <w:pStyle w:val="berschrift2"/>
       </w:pPr>
       <w:r>
-        <w:t>Verfügbare Behavior-Klassen</w:t>
-      </w:r>
-    </w:p>
-    <w:p>
-      <w:r>
-        <w:t>TBD</w:t>
+        <w:t xml:space="preserve">Verfügbare </w:t>
+      </w:r>
+      <w:proofErr w:type="spellStart"/>
+      <w:r>
+        <w:t>Behavior</w:t>
+      </w:r>
+      <w:proofErr w:type="spellEnd"/>
+      <w:r>
+        <w:t>-Klassen</w:t>
+      </w:r>
+    </w:p>
+    <w:p>
+      <w:r>
+        <w:t xml:space="preserve">Es wurden folgende </w:t>
+      </w:r>
+      <w:proofErr w:type="spellStart"/>
+      <w:r>
+        <w:t>Behavior</w:t>
+      </w:r>
+      <w:proofErr w:type="spellEnd"/>
+      <w:r>
+        <w:t>-Klassen implementiert:</w:t>
+      </w:r>
+    </w:p>
+    <w:tbl>
+      <w:tblPr>
+        <w:tblStyle w:val="Tabellenraster"/>
+        <w:tblW w:w="0" w:type="auto"/>
+        <w:tblInd w:w="-5" w:type="dxa"/>
+        <w:tblLook w:val="04A0" w:firstRow="1" w:lastRow="0" w:firstColumn="1" w:lastColumn="0" w:noHBand="0" w:noVBand="1"/>
+      </w:tblPr>
+      <w:tblGrid>
+        <w:gridCol w:w="4391"/>
+        <w:gridCol w:w="4445"/>
+      </w:tblGrid>
+      <w:tr>
+        <w:tc>
+          <w:tcPr>
+            <w:tcW w:w="4391" w:type="dxa"/>
+          </w:tcPr>
+          <w:p>
+            <w:r>
+              <w:t>Klassenname</w:t>
+            </w:r>
+          </w:p>
+        </w:tc>
+        <w:tc>
+          <w:tcPr>
+            <w:tcW w:w="4445" w:type="dxa"/>
+          </w:tcPr>
+          <w:p>
+            <w:proofErr w:type="spellStart"/>
+            <w:r>
+              <w:t>DefaultSpriteBehavior</w:t>
+            </w:r>
+            <w:proofErr w:type="spellEnd"/>
+          </w:p>
+        </w:tc>
+      </w:tr>
+      <w:tr>
+        <w:tc>
+          <w:tcPr>
+            <w:tcW w:w="4391" w:type="dxa"/>
+          </w:tcPr>
+          <w:p>
+            <w:r>
+              <w:t>Beschreibung</w:t>
+            </w:r>
+          </w:p>
+        </w:tc>
+        <w:tc>
+          <w:tcPr>
+            <w:tcW w:w="4445" w:type="dxa"/>
+          </w:tcPr>
+          <w:p>
+            <w:r>
+              <w:t>Bei einer Kollision passiert nichts.</w:t>
+            </w:r>
+          </w:p>
+        </w:tc>
+      </w:tr>
+      <w:tr>
+        <w:tc>
+          <w:tcPr>
+            <w:tcW w:w="8836" w:type="dxa"/>
+            <w:gridSpan w:val="2"/>
+          </w:tcPr>
+          <w:p>
+            <w:r>
+              <w:t>Zusatz-Properties</w:t>
+            </w:r>
+          </w:p>
+        </w:tc>
+      </w:tr>
+      <w:tr>
+        <w:tc>
+          <w:tcPr>
+            <w:tcW w:w="4391" w:type="dxa"/>
+          </w:tcPr>
+          <w:p>
+            <w:r>
+              <w:t>Keine!</w:t>
+            </w:r>
+          </w:p>
+        </w:tc>
+        <w:tc>
+          <w:tcPr>
+            <w:tcW w:w="4445" w:type="dxa"/>
+          </w:tcPr>
+          <w:p/>
+        </w:tc>
+      </w:tr>
+    </w:tbl>
+    <w:p/>
+    <w:tbl>
+      <w:tblPr>
+        <w:tblStyle w:val="Tabellenraster"/>
+        <w:tblW w:w="0" w:type="auto"/>
+        <w:tblInd w:w="-5" w:type="dxa"/>
+        <w:tblLook w:val="04A0" w:firstRow="1" w:lastRow="0" w:firstColumn="1" w:lastColumn="0" w:noHBand="0" w:noVBand="1"/>
+      </w:tblPr>
+      <w:tblGrid>
+        <w:gridCol w:w="4391"/>
+        <w:gridCol w:w="4445"/>
+      </w:tblGrid>
+      <w:tr>
+        <w:tc>
+          <w:tcPr>
+            <w:tcW w:w="4391" w:type="dxa"/>
+          </w:tcPr>
+          <w:p>
+            <w:r>
+              <w:t>Klassenname</w:t>
+            </w:r>
+          </w:p>
+        </w:tc>
+        <w:tc>
+          <w:tcPr>
+            <w:tcW w:w="4445" w:type="dxa"/>
+          </w:tcPr>
+          <w:p>
+            <w:proofErr w:type="spellStart"/>
+            <w:r>
+              <w:t>TeleporterBehavior</w:t>
+            </w:r>
+            <w:proofErr w:type="spellEnd"/>
+          </w:p>
+        </w:tc>
+      </w:tr>
+      <w:tr>
+        <w:tc>
+          <w:tcPr>
+            <w:tcW w:w="4391" w:type="dxa"/>
+          </w:tcPr>
+          <w:p>
+            <w:r>
+              <w:t>Beschreibung</w:t>
+            </w:r>
+          </w:p>
+        </w:tc>
+        <w:tc>
+          <w:tcPr>
+            <w:tcW w:w="4445" w:type="dxa"/>
+          </w:tcPr>
+          <w:p>
+            <w:r>
+              <w:t xml:space="preserve">Bei einer Berührung mit dem Spieler wird der Spieler an einen anderen Ort teleportiert. Über die Properties </w:t>
+            </w:r>
+            <w:proofErr w:type="spellStart"/>
+            <w:r>
+              <w:t>muß</w:t>
+            </w:r>
+            <w:proofErr w:type="spellEnd"/>
+            <w:r>
+              <w:t xml:space="preserve"> definiert werden, wohin der Spieler gesetzt wird.</w:t>
+            </w:r>
+          </w:p>
+        </w:tc>
+      </w:tr>
+      <w:tr>
+        <w:tc>
+          <w:tcPr>
+            <w:tcW w:w="8836" w:type="dxa"/>
+            <w:gridSpan w:val="2"/>
+          </w:tcPr>
+          <w:p>
+            <w:r>
+              <w:t>Zusatz-Properties</w:t>
+            </w:r>
+          </w:p>
+        </w:tc>
+      </w:tr>
+      <w:tr>
+        <w:tc>
+          <w:tcPr>
+            <w:tcW w:w="4391" w:type="dxa"/>
+          </w:tcPr>
+          <w:p>
+            <w:proofErr w:type="spellStart"/>
+            <w:r>
+              <w:t>ViewName</w:t>
+            </w:r>
+            <w:proofErr w:type="spellEnd"/>
+          </w:p>
+        </w:tc>
+        <w:tc>
+          <w:tcPr>
+            <w:tcW w:w="4445" w:type="dxa"/>
+          </w:tcPr>
+          <w:p>
+            <w:r>
+              <w:t>Name der View, in die gewechselt werden soll.</w:t>
+            </w:r>
+          </w:p>
+        </w:tc>
+      </w:tr>
+      <w:tr>
+        <w:tc>
+          <w:tcPr>
+            <w:tcW w:w="4391" w:type="dxa"/>
+          </w:tcPr>
+          <w:p>
+            <w:proofErr w:type="spellStart"/>
+            <w:r>
+              <w:t>BeamPoint</w:t>
+            </w:r>
+            <w:proofErr w:type="spellEnd"/>
+          </w:p>
+        </w:tc>
+        <w:tc>
+          <w:tcPr>
+            <w:tcW w:w="4445" w:type="dxa"/>
+          </w:tcPr>
+          <w:p>
+            <w:r>
+              <w:t xml:space="preserve">Name des </w:t>
+            </w:r>
+            <w:proofErr w:type="spellStart"/>
+            <w:r>
+              <w:t>BeamPoint</w:t>
+            </w:r>
+            <w:proofErr w:type="spellEnd"/>
+            <w:r>
+              <w:t>, zu dem der Spieler teleportiert werden soll.</w:t>
+            </w:r>
+          </w:p>
+        </w:tc>
+      </w:tr>
+    </w:tbl>
+    <w:p>
+      <w:r>
+        <w:t xml:space="preserve">Anmerkung: Man kann die Properties </w:t>
+      </w:r>
+      <w:proofErr w:type="spellStart"/>
+      <w:r>
+        <w:t>BeamPoint</w:t>
+      </w:r>
+      <w:proofErr w:type="spellEnd"/>
+      <w:r>
+        <w:t xml:space="preserve"> oder </w:t>
+      </w:r>
+      <w:proofErr w:type="spellStart"/>
+      <w:r>
+        <w:t>ViewName</w:t>
+      </w:r>
+      <w:proofErr w:type="spellEnd"/>
+      <w:r>
+        <w:t xml:space="preserve"> verwenden, nicht beide </w:t>
+      </w:r>
+      <w:proofErr w:type="spellStart"/>
+      <w:r>
+        <w:t>aufeinmal</w:t>
+      </w:r>
+      <w:proofErr w:type="spellEnd"/>
+      <w:r>
+        <w:t>.</w:t>
+      </w:r>
+    </w:p>
+    <w:p>
+      <w:r>
+        <w:t xml:space="preserve">Anmerkung: </w:t>
+      </w:r>
+      <w:proofErr w:type="spellStart"/>
+      <w:r>
+        <w:t>BeamPoints</w:t>
+      </w:r>
+      <w:proofErr w:type="spellEnd"/>
+      <w:r>
+        <w:t xml:space="preserve"> werden auf dem Objekt-Layer angelegt. Siehe auch unter </w:t>
+      </w:r>
+      <w:proofErr w:type="spellStart"/>
+      <w:r>
+        <w:t>BeamPoints</w:t>
+      </w:r>
+      <w:proofErr w:type="spellEnd"/>
+      <w:r>
+        <w:t>.</w:t>
       </w:r>
     </w:p>
     <w:p/>
@@ -1657,8 +2574,21 @@
       <w:pPr>
         <w:pStyle w:val="berschrift2"/>
       </w:pPr>
-      <w:r>
-        <w:t>Benutzerdifinierte Behavior-Klassen anlegen</w:t>
+      <w:proofErr w:type="spellStart"/>
+      <w:r>
+        <w:t>Benutzerdifinierte</w:t>
+      </w:r>
+      <w:proofErr w:type="spellEnd"/>
+      <w:r>
+        <w:t xml:space="preserve"> </w:t>
+      </w:r>
+      <w:proofErr w:type="spellStart"/>
+      <w:r>
+        <w:t>Behavior</w:t>
+      </w:r>
+      <w:proofErr w:type="spellEnd"/>
+      <w:r>
+        <w:t>-Klassen anlegen</w:t>
       </w:r>
     </w:p>
     <w:p>
@@ -1672,7 +2602,15 @@
         <w:pStyle w:val="berschrift2"/>
       </w:pPr>
       <w:r>
-        <w:t>Den Behavior-Wizard benutzen</w:t>
+        <w:t xml:space="preserve">Den </w:t>
+      </w:r>
+      <w:proofErr w:type="spellStart"/>
+      <w:r>
+        <w:t>Behavior</w:t>
+      </w:r>
+      <w:proofErr w:type="spellEnd"/>
+      <w:r>
+        <w:t>-Wizard benutzen</w:t>
       </w:r>
     </w:p>
     <w:p>

</xml_diff>